<commit_message>
Batch Script page renamed Batch
</commit_message>
<xml_diff>
--- a/Documentation/Falcon Programmer Manual v1.0.docx
+++ b/Documentation/Falcon Programmer Manual v1.0.docx
@@ -26,7 +26,7 @@
           <w:szCs w:val="48"/>
         </w:rPr>
         <w:drawing>
-          <wp:inline distT="0" distB="0" distL="0" distR="0" wp14:anchorId="2E8B253E" wp14:editId="5ED05B4F">
+          <wp:inline distT="0" distB="0" distL="0" distR="0" wp14:anchorId="2E8B253E" wp14:editId="5EF0EEC2">
             <wp:extent cx="3251200" cy="3251200"/>
             <wp:effectExtent l="0" t="0" r="6350" b="6350"/>
             <wp:docPr id="579257398" name="Picture 1" descr="A logo of an eagle"/>
@@ -902,10 +902,10 @@
           <w:noProof/>
         </w:rPr>
         <w:drawing>
-          <wp:inline distT="0" distB="0" distL="0" distR="0" wp14:anchorId="712AB4AD" wp14:editId="3B1CE6D5">
-            <wp:extent cx="5025399" cy="1449905"/>
-            <wp:effectExtent l="0" t="0" r="3810" b="0"/>
-            <wp:docPr id="202045634" name="Picture 6" descr="A screenshot of a computer"/>
+          <wp:inline distT="0" distB="0" distL="0" distR="0" wp14:anchorId="22E940A1" wp14:editId="347CF998">
+            <wp:extent cx="4242148" cy="1270135"/>
+            <wp:effectExtent l="0" t="0" r="6350" b="6350"/>
+            <wp:docPr id="135765822" name="Picture 1" descr="Locations page, empty"/>
             <wp:cNvGraphicFramePr>
               <a:graphicFrameLocks xmlns:a="http://schemas.openxmlformats.org/drawingml/2006/main" noChangeAspect="1"/>
             </wp:cNvGraphicFramePr>
@@ -913,7 +913,7 @@
               <a:graphicData uri="http://schemas.openxmlformats.org/drawingml/2006/picture">
                 <pic:pic xmlns:pic="http://schemas.openxmlformats.org/drawingml/2006/picture">
                   <pic:nvPicPr>
-                    <pic:cNvPr id="202045634" name="Picture 6" descr="A screenshot of a computer"/>
+                    <pic:cNvPr id="135765822" name="Picture 1" descr="Locations page, empty"/>
                     <pic:cNvPicPr/>
                   </pic:nvPicPr>
                   <pic:blipFill>
@@ -931,7 +931,7 @@
                   <pic:spPr>
                     <a:xfrm>
                       <a:off x="0" y="0"/>
-                      <a:ext cx="5135013" cy="1481530"/>
+                      <a:ext cx="4372131" cy="1309053"/>
                     </a:xfrm>
                     <a:prstGeom prst="rect">
                       <a:avLst/>
@@ -962,10 +962,10 @@
           <w:noProof/>
         </w:rPr>
         <w:drawing>
-          <wp:inline distT="0" distB="0" distL="0" distR="0" wp14:anchorId="0077B38F" wp14:editId="1AEA860B">
-            <wp:extent cx="6120765" cy="1693545"/>
-            <wp:effectExtent l="0" t="0" r="0" b="1905"/>
-            <wp:docPr id="1088908443" name="Picture 7" descr="A screenshot of a computer"/>
+          <wp:inline distT="0" distB="0" distL="0" distR="0" wp14:anchorId="5AD8F109" wp14:editId="56667AAC">
+            <wp:extent cx="4258849" cy="1334784"/>
+            <wp:effectExtent l="0" t="0" r="8890" b="0"/>
+            <wp:docPr id="335610281" name="Picture 2" descr="A screenshot of a computer&#10;&#10;Description automatically generated"/>
             <wp:cNvGraphicFramePr>
               <a:graphicFrameLocks xmlns:a="http://schemas.openxmlformats.org/drawingml/2006/main" noChangeAspect="1"/>
             </wp:cNvGraphicFramePr>
@@ -973,11 +973,11 @@
               <a:graphicData uri="http://schemas.openxmlformats.org/drawingml/2006/picture">
                 <pic:pic xmlns:pic="http://schemas.openxmlformats.org/drawingml/2006/picture">
                   <pic:nvPicPr>
-                    <pic:cNvPr id="1088908443" name="Picture 7" descr="A screenshot of a computer"/>
+                    <pic:cNvPr id="335610281" name="Picture 2" descr="A screenshot of a computer&#10;&#10;Description automatically generated"/>
                     <pic:cNvPicPr/>
                   </pic:nvPicPr>
                   <pic:blipFill>
-                    <a:blip r:embed="rId14">
+                    <a:blip r:embed="rId14" cstate="print">
                       <a:extLst>
                         <a:ext uri="{28A0092B-C50C-407E-A947-70E740481C1C}">
                           <a14:useLocalDpi xmlns:a14="http://schemas.microsoft.com/office/drawing/2010/main" val="0"/>
@@ -991,7 +991,7 @@
                   <pic:spPr>
                     <a:xfrm>
                       <a:off x="0" y="0"/>
-                      <a:ext cx="6120765" cy="1693545"/>
+                      <a:ext cx="4311797" cy="1351379"/>
                     </a:xfrm>
                     <a:prstGeom prst="rect">
                       <a:avLst/>
@@ -1056,10 +1056,10 @@
           <w:noProof/>
         </w:rPr>
         <w:drawing>
-          <wp:inline distT="0" distB="0" distL="0" distR="0" wp14:anchorId="20005544" wp14:editId="2CC46BB1">
-            <wp:extent cx="4872625" cy="240118"/>
-            <wp:effectExtent l="0" t="0" r="4445" b="7620"/>
-            <wp:docPr id="219365519" name="Picture 9"/>
+          <wp:inline distT="0" distB="0" distL="0" distR="0" wp14:anchorId="6ECAF5FC" wp14:editId="62769CA4">
+            <wp:extent cx="3841315" cy="221975"/>
+            <wp:effectExtent l="0" t="0" r="0" b="6985"/>
+            <wp:docPr id="1307075313" name="Picture 3"/>
             <wp:cNvGraphicFramePr>
               <a:graphicFrameLocks xmlns:a="http://schemas.openxmlformats.org/drawingml/2006/main" noChangeAspect="1"/>
             </wp:cNvGraphicFramePr>
@@ -1067,11 +1067,11 @@
               <a:graphicData uri="http://schemas.openxmlformats.org/drawingml/2006/picture">
                 <pic:pic xmlns:pic="http://schemas.openxmlformats.org/drawingml/2006/picture">
                   <pic:nvPicPr>
-                    <pic:cNvPr id="219365519" name="Picture 219365519"/>
+                    <pic:cNvPr id="1307075313" name="Picture 1307075313"/>
                     <pic:cNvPicPr/>
                   </pic:nvPicPr>
                   <pic:blipFill>
-                    <a:blip r:embed="rId15">
+                    <a:blip r:embed="rId15" cstate="print">
                       <a:extLst>
                         <a:ext uri="{28A0092B-C50C-407E-A947-70E740481C1C}">
                           <a14:useLocalDpi xmlns:a14="http://schemas.microsoft.com/office/drawing/2010/main" val="0"/>
@@ -1085,7 +1085,7 @@
                   <pic:spPr>
                     <a:xfrm>
                       <a:off x="0" y="0"/>
-                      <a:ext cx="5558239" cy="273904"/>
+                      <a:ext cx="4336735" cy="250603"/>
                     </a:xfrm>
                     <a:prstGeom prst="rect">
                       <a:avLst/>
@@ -1106,7 +1106,7 @@
     </w:p>
     <w:p>
       <w:r>
-        <w:t>But let's try running a batch script that requires no more settings. Go to the Batch Script page:</w:t>
+        <w:t>But let's try running a batch script that requires no more settings. Go to the Batch page:</w:t>
       </w:r>
     </w:p>
     <w:p>
@@ -1115,10 +1115,10 @@
           <w:noProof/>
         </w:rPr>
         <w:drawing>
-          <wp:inline distT="0" distB="0" distL="0" distR="0" wp14:anchorId="4E11AA85" wp14:editId="55A7B3B1">
-            <wp:extent cx="3775787" cy="2179529"/>
-            <wp:effectExtent l="0" t="0" r="0" b="0"/>
-            <wp:docPr id="638807897" name="Picture 10" descr="A screenshot of a computer&#10;&#10;Description automatically generated"/>
+          <wp:inline distT="0" distB="0" distL="0" distR="0" wp14:anchorId="4EEA7E7A" wp14:editId="57E40A93">
+            <wp:extent cx="3596123" cy="2070970"/>
+            <wp:effectExtent l="0" t="0" r="4445" b="5715"/>
+            <wp:docPr id="546879469" name="Picture 4" descr="Batch page"/>
             <wp:cNvGraphicFramePr>
               <a:graphicFrameLocks xmlns:a="http://schemas.openxmlformats.org/drawingml/2006/main" noChangeAspect="1"/>
             </wp:cNvGraphicFramePr>
@@ -1126,7 +1126,7 @@
               <a:graphicData uri="http://schemas.openxmlformats.org/drawingml/2006/picture">
                 <pic:pic xmlns:pic="http://schemas.openxmlformats.org/drawingml/2006/picture">
                   <pic:nvPicPr>
-                    <pic:cNvPr id="638807897" name="Picture 10" descr="A screenshot of a computer&#10;&#10;Description automatically generated"/>
+                    <pic:cNvPr id="546879469" name="Picture 4" descr="Batch page"/>
                     <pic:cNvPicPr/>
                   </pic:nvPicPr>
                   <pic:blipFill>
@@ -1144,7 +1144,7 @@
                   <pic:spPr>
                     <a:xfrm>
                       <a:off x="0" y="0"/>
-                      <a:ext cx="3795885" cy="2191130"/>
+                      <a:ext cx="3641847" cy="2097302"/>
                     </a:xfrm>
                     <a:prstGeom prst="rect">
                       <a:avLst/>
@@ -1203,7 +1203,7 @@
           <w:noProof/>
         </w:rPr>
         <w:drawing>
-          <wp:inline distT="0" distB="0" distL="0" distR="0" wp14:anchorId="4F3587AF" wp14:editId="7B34FEB9">
+          <wp:inline distT="0" distB="0" distL="0" distR="0" wp14:anchorId="4F3587AF" wp14:editId="7DD43DDF">
             <wp:extent cx="686212" cy="705633"/>
             <wp:effectExtent l="0" t="0" r="0" b="0"/>
             <wp:docPr id="739250956" name="Picture 11" descr="A screenshot of a menu"/>
@@ -1316,10 +1316,10 @@
           <w:noProof/>
         </w:rPr>
         <w:drawing>
-          <wp:inline distT="0" distB="0" distL="0" distR="0" wp14:anchorId="63E3042D" wp14:editId="0ED799D9">
-            <wp:extent cx="3503112" cy="1317437"/>
-            <wp:effectExtent l="0" t="0" r="2540" b="0"/>
-            <wp:docPr id="1801360357" name="Picture 13" descr="A screenshot of a computer"/>
+          <wp:inline distT="0" distB="0" distL="0" distR="0" wp14:anchorId="7C22FF43" wp14:editId="44A32BCD">
+            <wp:extent cx="3522550" cy="1453020"/>
+            <wp:effectExtent l="0" t="0" r="1905" b="0"/>
+            <wp:docPr id="2042012796" name="Picture 5" descr="Batch page, empty, Forest Dark"/>
             <wp:cNvGraphicFramePr>
               <a:graphicFrameLocks xmlns:a="http://schemas.openxmlformats.org/drawingml/2006/main" noChangeAspect="1"/>
             </wp:cNvGraphicFramePr>
@@ -1327,7 +1327,7 @@
               <a:graphicData uri="http://schemas.openxmlformats.org/drawingml/2006/picture">
                 <pic:pic xmlns:pic="http://schemas.openxmlformats.org/drawingml/2006/picture">
                   <pic:nvPicPr>
-                    <pic:cNvPr id="1801360357" name="Picture 13" descr="A screenshot of a computer"/>
+                    <pic:cNvPr id="2042012796" name="Picture 5" descr="Batch page, empty, Forest Dark"/>
                     <pic:cNvPicPr/>
                   </pic:nvPicPr>
                   <pic:blipFill>
@@ -1345,7 +1345,7 @@
                   <pic:spPr>
                     <a:xfrm>
                       <a:off x="0" y="0"/>
-                      <a:ext cx="3550531" cy="1335270"/>
+                      <a:ext cx="3563229" cy="1469800"/>
                     </a:xfrm>
                     <a:prstGeom prst="rect">
                       <a:avLst/>
@@ -1420,10 +1420,10 @@
           <w:noProof/>
         </w:rPr>
         <w:drawing>
-          <wp:inline distT="0" distB="0" distL="0" distR="0" wp14:anchorId="500182A6" wp14:editId="6710E96B">
-            <wp:extent cx="3511463" cy="1314385"/>
-            <wp:effectExtent l="0" t="0" r="0" b="635"/>
-            <wp:docPr id="1674561668" name="Picture 14" descr="A screenshot of a computer"/>
+          <wp:inline distT="0" distB="0" distL="0" distR="0" wp14:anchorId="1D611F61" wp14:editId="7B2C9469">
+            <wp:extent cx="3508418" cy="1382038"/>
+            <wp:effectExtent l="0" t="0" r="0" b="8890"/>
+            <wp:docPr id="1294728521" name="Picture 6" descr="Batch page, empty, Forest, light"/>
             <wp:cNvGraphicFramePr>
               <a:graphicFrameLocks xmlns:a="http://schemas.openxmlformats.org/drawingml/2006/main" noChangeAspect="1"/>
             </wp:cNvGraphicFramePr>
@@ -1431,7 +1431,7 @@
               <a:graphicData uri="http://schemas.openxmlformats.org/drawingml/2006/picture">
                 <pic:pic xmlns:pic="http://schemas.openxmlformats.org/drawingml/2006/picture">
                   <pic:nvPicPr>
-                    <pic:cNvPr id="1674561668" name="Picture 14" descr="A screenshot of a computer"/>
+                    <pic:cNvPr id="1294728521" name="Picture 6" descr="Batch page, empty, Forest, light"/>
                     <pic:cNvPicPr/>
                   </pic:nvPicPr>
                   <pic:blipFill>
@@ -1449,7 +1449,7 @@
                   <pic:spPr>
                     <a:xfrm>
                       <a:off x="0" y="0"/>
-                      <a:ext cx="3559535" cy="1332379"/>
+                      <a:ext cx="3551882" cy="1399159"/>
                     </a:xfrm>
                     <a:prstGeom prst="rect">
                       <a:avLst/>

</xml_diff>

<commit_message>
Allow Pulsar and Voklm GUI script processor removal.
</commit_message>
<xml_diff>
--- a/Documentation/Falcon Programmer Manual v1.0.docx
+++ b/Documentation/Falcon Programmer Manual v1.0.docx
@@ -195,7 +195,14 @@
           <w:sz w:val="48"/>
           <w:szCs w:val="48"/>
         </w:rPr>
-        <w:t>4th</w:t>
+        <w:t>5</w:t>
+      </w:r>
+      <w:r>
+        <w:rPr>
+          <w:sz w:val="48"/>
+          <w:szCs w:val="48"/>
+        </w:rPr>
+        <w:t>th</w:t>
       </w:r>
       <w:r>
         <w:rPr>
@@ -319,7 +326,7 @@
           <w:r>
             <w:fldChar w:fldCharType="separate"/>
           </w:r>
-          <w:hyperlink w:anchor="_Toc171024785" w:history="1">
+          <w:hyperlink w:anchor="_Toc171066177" w:history="1">
             <w:r>
               <w:rPr>
                 <w:rStyle w:val="Hyperlink"/>
@@ -346,7 +353,7 @@
                 <w:noProof/>
                 <w:webHidden/>
               </w:rPr>
-              <w:instrText xml:space="preserve"> PAGEREF _Toc171024785 \h </w:instrText>
+              <w:instrText xml:space="preserve"> PAGEREF _Toc171066177 \h </w:instrText>
             </w:r>
             <w:r>
               <w:rPr>
@@ -389,7 +396,7 @@
               <w:lang w:val="en-GB" w:eastAsia="en-GB"/>
             </w:rPr>
           </w:pPr>
-          <w:hyperlink w:anchor="_Toc171024786" w:history="1">
+          <w:hyperlink w:anchor="_Toc171066178" w:history="1">
             <w:r>
               <w:rPr>
                 <w:rStyle w:val="Hyperlink"/>
@@ -416,7 +423,7 @@
                 <w:noProof/>
                 <w:webHidden/>
               </w:rPr>
-              <w:instrText xml:space="preserve"> PAGEREF _Toc171024786 \h </w:instrText>
+              <w:instrText xml:space="preserve"> PAGEREF _Toc171066178 \h </w:instrText>
             </w:r>
             <w:r>
               <w:rPr>
@@ -459,7 +466,7 @@
               <w:lang w:val="en-GB" w:eastAsia="en-GB"/>
             </w:rPr>
           </w:pPr>
-          <w:hyperlink w:anchor="_Toc171024787" w:history="1">
+          <w:hyperlink w:anchor="_Toc171066179" w:history="1">
             <w:r>
               <w:rPr>
                 <w:rStyle w:val="Hyperlink"/>
@@ -486,7 +493,7 @@
                 <w:noProof/>
                 <w:webHidden/>
               </w:rPr>
-              <w:instrText xml:space="preserve"> PAGEREF _Toc171024787 \h </w:instrText>
+              <w:instrText xml:space="preserve"> PAGEREF _Toc171066179 \h </w:instrText>
             </w:r>
             <w:r>
               <w:rPr>
@@ -529,7 +536,7 @@
               <w:lang w:val="en-GB" w:eastAsia="en-GB"/>
             </w:rPr>
           </w:pPr>
-          <w:hyperlink w:anchor="_Toc171024788" w:history="1">
+          <w:hyperlink w:anchor="_Toc171066180" w:history="1">
             <w:r>
               <w:rPr>
                 <w:rStyle w:val="Hyperlink"/>
@@ -556,7 +563,7 @@
                 <w:noProof/>
                 <w:webHidden/>
               </w:rPr>
-              <w:instrText xml:space="preserve"> PAGEREF _Toc171024788 \h </w:instrText>
+              <w:instrText xml:space="preserve"> PAGEREF _Toc171066180 \h </w:instrText>
             </w:r>
             <w:r>
               <w:rPr>
@@ -599,7 +606,7 @@
               <w:lang w:val="en-GB" w:eastAsia="en-GB"/>
             </w:rPr>
           </w:pPr>
-          <w:hyperlink w:anchor="_Toc171024789" w:history="1">
+          <w:hyperlink w:anchor="_Toc171066181" w:history="1">
             <w:r>
               <w:rPr>
                 <w:rStyle w:val="Hyperlink"/>
@@ -626,7 +633,7 @@
                 <w:noProof/>
                 <w:webHidden/>
               </w:rPr>
-              <w:instrText xml:space="preserve"> PAGEREF _Toc171024789 \h </w:instrText>
+              <w:instrText xml:space="preserve"> PAGEREF _Toc171066181 \h </w:instrText>
             </w:r>
             <w:r>
               <w:rPr>
@@ -669,13 +676,13 @@
               <w:lang w:val="en-GB" w:eastAsia="en-GB"/>
             </w:rPr>
           </w:pPr>
-          <w:hyperlink w:anchor="_Toc171024790" w:history="1">
+          <w:hyperlink w:anchor="_Toc171066182" w:history="1">
             <w:r>
               <w:rPr>
                 <w:rStyle w:val="Hyperlink"/>
                 <w:noProof/>
               </w:rPr>
-              <w:t>Why would you want to replace a script-based Info page with a standard Info page?</w:t>
+              <w:t>Why might you want to replace a script-based Info page with a standard Info page?</w:t>
             </w:r>
             <w:r>
               <w:rPr>
@@ -696,7 +703,7 @@
                 <w:noProof/>
                 <w:webHidden/>
               </w:rPr>
-              <w:instrText xml:space="preserve"> PAGEREF _Toc171024790 \h </w:instrText>
+              <w:instrText xml:space="preserve"> PAGEREF _Toc171066182 \h </w:instrText>
             </w:r>
             <w:r>
               <w:rPr>
@@ -728,6 +735,76 @@
           </w:hyperlink>
         </w:p>
         <w:p>
+          <w:pPr>
+            <w:pStyle w:val="TOC3"/>
+            <w:tabs>
+              <w:tab w:val="right" w:leader="dot" w:pos="9629"/>
+            </w:tabs>
+            <w:rPr>
+              <w:rFonts w:asciiTheme="minorHAnsi" w:eastAsiaTheme="minorEastAsia" w:hAnsiTheme="minorHAnsi" w:cstheme="minorBidi"/>
+              <w:noProof/>
+              <w:lang w:val="en-GB" w:eastAsia="en-GB"/>
+            </w:rPr>
+          </w:pPr>
+          <w:hyperlink w:anchor="_Toc171066183" w:history="1">
+            <w:r>
+              <w:rPr>
+                <w:rStyle w:val="Hyperlink"/>
+                <w:noProof/>
+              </w:rPr>
+              <w:t>When script-based Info pages are mandatory</w:t>
+            </w:r>
+            <w:r>
+              <w:rPr>
+                <w:noProof/>
+                <w:webHidden/>
+              </w:rPr>
+              <w:tab/>
+            </w:r>
+            <w:r>
+              <w:rPr>
+                <w:noProof/>
+                <w:webHidden/>
+              </w:rPr>
+              <w:fldChar w:fldCharType="begin"/>
+            </w:r>
+            <w:r>
+              <w:rPr>
+                <w:noProof/>
+                <w:webHidden/>
+              </w:rPr>
+              <w:instrText xml:space="preserve"> PAGEREF _Toc171066183 \h </w:instrText>
+            </w:r>
+            <w:r>
+              <w:rPr>
+                <w:noProof/>
+                <w:webHidden/>
+              </w:rPr>
+            </w:r>
+            <w:r>
+              <w:rPr>
+                <w:noProof/>
+                <w:webHidden/>
+              </w:rPr>
+              <w:fldChar w:fldCharType="separate"/>
+            </w:r>
+            <w:r>
+              <w:rPr>
+                <w:noProof/>
+                <w:webHidden/>
+              </w:rPr>
+              <w:t>14</w:t>
+            </w:r>
+            <w:r>
+              <w:rPr>
+                <w:noProof/>
+                <w:webHidden/>
+              </w:rPr>
+              <w:fldChar w:fldCharType="end"/>
+            </w:r>
+          </w:hyperlink>
+        </w:p>
+        <w:p>
           <w:r>
             <w:rPr>
               <w:b/>
@@ -755,7 +832,7 @@
         </w:rPr>
         <w:br w:type="page"/>
       </w:r>
-      <w:bookmarkStart w:id="0" w:name="_Toc171024785"/>
+      <w:bookmarkStart w:id="0" w:name="_Toc171066177"/>
       <w:r>
         <w:lastRenderedPageBreak/>
         <w:t>Introduction</w:t>
@@ -1124,7 +1201,7 @@
       <w:pPr>
         <w:pStyle w:val="Heading2"/>
       </w:pPr>
-      <w:bookmarkStart w:id="1" w:name="_Toc171024786"/>
+      <w:bookmarkStart w:id="1" w:name="_Toc171066178"/>
       <w:r>
         <w:lastRenderedPageBreak/>
         <w:t xml:space="preserve">Getting </w:t>
@@ -1699,10 +1776,10 @@
           <w:noProof/>
         </w:rPr>
         <w:drawing>
-          <wp:inline distT="0" distB="0" distL="0" distR="0" wp14:anchorId="21FB0955" wp14:editId="0115DA1B">
-            <wp:extent cx="662940" cy="681702"/>
-            <wp:effectExtent l="0" t="0" r="3810" b="4445"/>
-            <wp:docPr id="2069294084" name="Menu Colour Scheme.png" descr="A screenshot of a menu&#10;&#10;Description automatically generated"/>
+          <wp:inline distT="0" distB="0" distL="0" distR="0" wp14:anchorId="14242DF3" wp14:editId="2927EC12">
+            <wp:extent cx="636877" cy="654902"/>
+            <wp:effectExtent l="0" t="0" r="0" b="0"/>
+            <wp:docPr id="800808366" name="Menu Colour Scheme.png" descr="Menu Colour Scheme"/>
             <wp:cNvGraphicFramePr>
               <a:graphicFrameLocks xmlns:a="http://schemas.openxmlformats.org/drawingml/2006/main" noChangeAspect="1"/>
             </wp:cNvGraphicFramePr>
@@ -1710,7 +1787,7 @@
               <a:graphicData uri="http://schemas.openxmlformats.org/drawingml/2006/picture">
                 <pic:pic xmlns:pic="http://schemas.openxmlformats.org/drawingml/2006/picture">
                   <pic:nvPicPr>
-                    <pic:cNvPr id="2069294084" name="Menu Colour Scheme.png" descr="A screenshot of a menu&#10;&#10;Description automatically generated"/>
+                    <pic:cNvPr id="800808366" name="Menu Colour Scheme.png" descr="Menu Colour Scheme"/>
                     <pic:cNvPicPr/>
                   </pic:nvPicPr>
                   <pic:blipFill>
@@ -1720,9 +1797,9 @@
                     </a:stretch>
                   </pic:blipFill>
                   <pic:spPr>
-                    <a:xfrm flipV="1">
+                    <a:xfrm>
                       <a:off x="0" y="0"/>
-                      <a:ext cx="678202" cy="697396"/>
+                      <a:ext cx="651509" cy="669948"/>
                     </a:xfrm>
                     <a:prstGeom prst="rect">
                       <a:avLst/>
@@ -2421,7 +2498,7 @@
       <w:pPr>
         <w:pStyle w:val="Heading2"/>
       </w:pPr>
-      <w:bookmarkStart w:id="2" w:name="_Toc171024787"/>
+      <w:bookmarkStart w:id="2" w:name="_Toc171066179"/>
       <w:r>
         <w:lastRenderedPageBreak/>
         <w:t xml:space="preserve">More </w:t>
@@ -2653,7 +2730,7 @@
       <w:pPr>
         <w:pStyle w:val="Heading2"/>
       </w:pPr>
-      <w:bookmarkStart w:id="3" w:name="_Toc171024788"/>
+      <w:bookmarkStart w:id="3" w:name="_Toc171066180"/>
       <w:r>
         <w:lastRenderedPageBreak/>
         <w:t xml:space="preserve">Falcon Programmer is </w:t>
@@ -2914,7 +2991,7 @@
       <w:pPr>
         <w:pStyle w:val="Heading2"/>
       </w:pPr>
-      <w:bookmarkStart w:id="4" w:name="_Toc171024789"/>
+      <w:bookmarkStart w:id="4" w:name="_Toc171066181"/>
       <w:r>
         <w:lastRenderedPageBreak/>
         <w:t>Script-based vs standard Info pages</w:t>
@@ -3109,12 +3186,18 @@
       <w:pPr>
         <w:pStyle w:val="Heading3"/>
       </w:pPr>
-      <w:bookmarkStart w:id="5" w:name="_Toc171024790"/>
+      <w:bookmarkStart w:id="5" w:name="_Toc171066182"/>
       <w:r>
         <w:t>W</w:t>
       </w:r>
       <w:r>
-        <w:t>hy would you want to replace a script-based Info page with a standard Info page?</w:t>
+        <w:t xml:space="preserve">hy </w:t>
+      </w:r>
+      <w:r>
+        <w:t>might</w:t>
+      </w:r>
+      <w:r>
+        <w:t xml:space="preserve"> you want to replace a script-based Info page with a standard Info page?</w:t>
       </w:r>
       <w:bookmarkEnd w:id="5"/>
     </w:p>
@@ -3130,6 +3213,20 @@
         <w:pStyle w:val="ListBullet"/>
       </w:pPr>
       <w:r>
+        <w:t xml:space="preserve">Some Falcon Programmer configuration tasks can reposition macros on the standard Info page layout, provided any </w:t>
+      </w:r>
+      <w:r>
+        <w:t>GUI script processor</w:t>
+      </w:r>
+      <w:r>
+        <w:t xml:space="preserve"> has been removed.  See the documentation for specific configuration tasks later in this manual.</w:t>
+      </w:r>
+    </w:p>
+    <w:p>
+      <w:pPr>
+        <w:pStyle w:val="ListBullet"/>
+      </w:pPr>
+      <w:r>
         <w:t>You may find some script-based Info pages less easy to look at or less ergonomic to use than</w:t>
       </w:r>
       <w:r>
@@ -3141,22 +3238,8 @@
         <w:pStyle w:val="ListBullet"/>
       </w:pPr>
       <w:r>
+        <w:lastRenderedPageBreak/>
         <w:t>Some script-based Info pages make the program slow to load.  Modular Noise programs with script-based Info pages take around 10 seconds to load on a fast computer.</w:t>
-      </w:r>
-    </w:p>
-    <w:p>
-      <w:pPr>
-        <w:pStyle w:val="ListBullet"/>
-      </w:pPr>
-      <w:r>
-        <w:lastRenderedPageBreak/>
-        <w:t xml:space="preserve">Some Falcon Programmer configuration tasks can reposition macros on the standard Info page layout, provided any </w:t>
-      </w:r>
-      <w:r>
-        <w:t>GUI script processor</w:t>
-      </w:r>
-      <w:r>
-        <w:t xml:space="preserve"> has been removed.  See the documentation for specific configuration tasks later in this manual.</w:t>
       </w:r>
     </w:p>
     <w:p>
@@ -3322,16 +3405,6 @@
       </w:pPr>
       <w:r>
         <w:rPr>
-          <w:i/>
-          <w:iCs/>
-        </w:rPr>
-        <w:t>For the Factory (version 1) sound bank</w:t>
-      </w:r>
-      <w:r>
-        <w:t xml:space="preserve">, </w:t>
-      </w:r>
-      <w:r>
-        <w:rPr>
           <w:b/>
           <w:bCs/>
           <w:noProof/>
@@ -3339,7 +3412,20 @@
         <w:t>AssignMacroCcs</w:t>
       </w:r>
       <w:r>
-        <w:t xml:space="preserve"> only supports GUI script processors for a few specific categories.  See the </w:t>
+        <w:t xml:space="preserve"> does not support GUI script processors</w:t>
+      </w:r>
+      <w:r>
+        <w:t xml:space="preserve"> for categories where some original programs have GUI script processors and others do not.  Consequently, f</w:t>
+      </w:r>
+      <w:r>
+        <w:rPr>
+          <w:i/>
+          <w:iCs/>
+        </w:rPr>
+        <w:t>or the Factory (version 1) sound bank</w:t>
+      </w:r>
+      <w:r>
+        <w:t xml:space="preserve">, </w:t>
       </w:r>
       <w:r>
         <w:rPr>
@@ -3350,73 +3436,7 @@
         <w:t>AssignMacroCcs</w:t>
       </w:r>
       <w:r>
-        <w:t xml:space="preserve"> documentation below for details.</w:t>
-      </w:r>
-    </w:p>
-    <w:p>
-      <w:pPr>
-        <w:pStyle w:val="ListBullet"/>
-      </w:pPr>
-      <w:r>
-        <w:t>P</w:t>
-      </w:r>
-      <w:r>
-        <w:t xml:space="preserve">robably most importantly, </w:t>
-      </w:r>
-      <w:r>
-        <w:rPr>
-          <w:i/>
-          <w:iCs/>
-        </w:rPr>
-        <w:t xml:space="preserve">for </w:t>
-      </w:r>
-      <w:r>
-        <w:rPr>
-          <w:i/>
-          <w:iCs/>
-        </w:rPr>
-        <w:t xml:space="preserve">the </w:t>
-      </w:r>
-      <w:r>
-        <w:rPr>
-          <w:i/>
-          <w:iCs/>
-        </w:rPr>
-        <w:t>F</w:t>
-      </w:r>
-      <w:r>
-        <w:rPr>
-          <w:i/>
-          <w:iCs/>
-        </w:rPr>
-        <w:t>actory</w:t>
-      </w:r>
-      <w:r>
-        <w:rPr>
-          <w:i/>
-          <w:iCs/>
-        </w:rPr>
-        <w:t xml:space="preserve"> rev2</w:t>
-      </w:r>
-      <w:r>
-        <w:rPr>
-          <w:i/>
-          <w:iCs/>
-        </w:rPr>
-        <w:t xml:space="preserve"> sound bank</w:t>
-      </w:r>
-      <w:r>
-        <w:rPr>
-          <w:i/>
-          <w:iCs/>
-        </w:rPr>
-        <w:t xml:space="preserve"> and possibly other sound banks</w:t>
-      </w:r>
-      <w:r>
-        <w:t xml:space="preserve">, </w:t>
-      </w:r>
-      <w:r>
-        <w:t xml:space="preserve">configuration task </w:t>
+        <w:t xml:space="preserve"> only supports GUI script processors for a few specific categories.  See the </w:t>
       </w:r>
       <w:r>
         <w:rPr>
@@ -3427,13 +3447,84 @@
         <w:t>AssignMacroCcs</w:t>
       </w:r>
       <w:r>
-        <w:t xml:space="preserve"> cannot always correctly d</w:t>
-      </w:r>
-      <w:r>
-        <w:t>istinguish between continuous macros and toggle macros when</w:t>
-      </w:r>
-      <w:r>
-        <w:t xml:space="preserve"> allocating MIDI CC numbers to the macros.</w:t>
+        <w:t xml:space="preserve"> documentation below for details.</w:t>
+      </w:r>
+    </w:p>
+    <w:p>
+      <w:pPr>
+        <w:pStyle w:val="ListBullet"/>
+      </w:pPr>
+      <w:r>
+        <w:rPr>
+          <w:i/>
+          <w:iCs/>
+        </w:rPr>
+        <w:t>F</w:t>
+      </w:r>
+      <w:r>
+        <w:rPr>
+          <w:i/>
+          <w:iCs/>
+        </w:rPr>
+        <w:t xml:space="preserve">or </w:t>
+      </w:r>
+      <w:r>
+        <w:rPr>
+          <w:i/>
+          <w:iCs/>
+        </w:rPr>
+        <w:t xml:space="preserve">the </w:t>
+      </w:r>
+      <w:r>
+        <w:rPr>
+          <w:i/>
+          <w:iCs/>
+        </w:rPr>
+        <w:t>F</w:t>
+      </w:r>
+      <w:r>
+        <w:rPr>
+          <w:i/>
+          <w:iCs/>
+        </w:rPr>
+        <w:t>actory</w:t>
+      </w:r>
+      <w:r>
+        <w:rPr>
+          <w:i/>
+          <w:iCs/>
+        </w:rPr>
+        <w:t xml:space="preserve"> rev2</w:t>
+      </w:r>
+      <w:r>
+        <w:rPr>
+          <w:i/>
+          <w:iCs/>
+        </w:rPr>
+        <w:t xml:space="preserve"> sound bank</w:t>
+      </w:r>
+      <w:r>
+        <w:t>,</w:t>
+      </w:r>
+      <w:r>
+        <w:t xml:space="preserve"> </w:t>
+      </w:r>
+      <w:r>
+        <w:rPr>
+          <w:b/>
+          <w:bCs/>
+          <w:noProof/>
+        </w:rPr>
+        <w:t>AssignMacroCcs</w:t>
+      </w:r>
+      <w:r>
+        <w:t xml:space="preserve"> </w:t>
+      </w:r>
+      <w:r>
+        <w:t>does not support GUI script processors</w:t>
+      </w:r>
+      <w:r>
+        <w:t>.</w:t>
       </w:r>
     </w:p>
     <w:p>
@@ -3702,7 +3793,19 @@
         <w:rPr>
           <w:noProof/>
         </w:rPr>
-        <w:t>: it contains a reference to what we can call the main script, which does all the work.</w:t>
+        <w:t>: it contains a reference to what we can call the main script, which</w:t>
+      </w:r>
+      <w:r>
+        <w:rPr>
+          <w:noProof/>
+        </w:rPr>
+        <w:t xml:space="preserve"> is embedded in the sound bank file and</w:t>
+      </w:r>
+      <w:r>
+        <w:rPr>
+          <w:noProof/>
+        </w:rPr>
+        <w:t xml:space="preserve"> does all the work.</w:t>
       </w:r>
       <w:r>
         <w:t xml:space="preserve"> </w:t>
@@ -3777,13 +3880,7 @@
         <w:t xml:space="preserve">If Falcon Programmer were able to read a program's GUI script, it might be possible to definitively </w:t>
       </w:r>
       <w:r>
-        <w:t xml:space="preserve">recognise which macros are continuous and which are toggles.  As it is, Falcon Programmer has </w:t>
-      </w:r>
-      <w:r>
-        <w:t>two types of</w:t>
-      </w:r>
-      <w:r>
-        <w:t xml:space="preserve"> workaround it can attempt.</w:t>
+        <w:t xml:space="preserve">recognise which macros are continuous and which are toggles.  </w:t>
       </w:r>
     </w:p>
     <w:p>
@@ -3804,36 +3901,65 @@
         </w:numPr>
       </w:pPr>
       <w:r>
+        <w:t>Instead,</w:t>
+      </w:r>
+      <w:r>
+        <w:t xml:space="preserve"> Falcon Programmer</w:t>
+      </w:r>
+      <w:r>
+        <w:t xml:space="preserve"> b</w:t>
+      </w:r>
+      <w:r>
+        <w:t>ase</w:t>
+      </w:r>
+      <w:r>
+        <w:t>s</w:t>
+      </w:r>
+      <w:r>
+        <w:t xml:space="preserve"> the GUI script p</w:t>
+      </w:r>
+      <w:r>
+        <w:t xml:space="preserve">rocessor's MIDI CC assignments on </w:t>
+      </w:r>
+      <w:r>
         <w:rPr>
           <w:b/>
           <w:bCs/>
         </w:rPr>
-        <w:t>Option 1:</w:t>
+        <w:t>a built-in or user-defined template.</w:t>
+      </w:r>
+      <w:r>
+        <w:t xml:space="preserve">  </w:t>
+      </w:r>
+      <w:r>
+        <w:t>However, t</w:t>
+      </w:r>
+      <w:r>
+        <w:t>his</w:t>
       </w:r>
       <w:r>
         <w:t xml:space="preserve"> </w:t>
       </w:r>
       <w:r>
-        <w:t>Base the GUI script p</w:t>
-      </w:r>
-      <w:r>
-        <w:t xml:space="preserve">rocessor's MIDI CC assignments on </w:t>
-      </w:r>
-      <w:r>
-        <w:rPr>
-          <w:b/>
-          <w:bCs/>
-        </w:rPr>
-        <w:t>a built-in or user-defined template.</w:t>
-      </w:r>
-      <w:r>
-        <w:t xml:space="preserve">  This is </w:t>
+        <w:t>is</w:t>
+      </w:r>
+      <w:r>
+        <w:t xml:space="preserve"> only </w:t>
       </w:r>
       <w:r>
         <w:t>possible</w:t>
       </w:r>
       <w:r>
-        <w:t xml:space="preserve"> where all programs in a sound bank or category have consistent layouts.  </w:t>
+        <w:t xml:space="preserve"> where all programs in a sound bank or category have consistent </w:t>
+      </w:r>
+      <w:r>
+        <w:t>combinations of continuous and toggle macros in the same order on the Info page</w:t>
+      </w:r>
+      <w:r>
+        <w:t>.</w:t>
+      </w:r>
+      <w:r>
+        <w:t xml:space="preserve">  For many if not all Falcon Factory rev2 categories, that is not the case.</w:t>
       </w:r>
     </w:p>
     <w:p>
@@ -3854,24 +3980,36 @@
         </w:numPr>
       </w:pPr>
       <w:r>
+        <w:t xml:space="preserve">An alternative that unfortunately proved not to be feasible would be to base the GUI script processor's MIDI CC assignments </w:t>
+      </w:r>
+      <w:r>
         <w:rPr>
           <w:b/>
           <w:bCs/>
         </w:rPr>
-        <w:t>Option 2</w:t>
-      </w:r>
-      <w:r>
-        <w:t xml:space="preserve">: Base the GUI script processor's MIDI CC assignments </w:t>
+        <w:t xml:space="preserve">on the macros in the standard </w:t>
       </w:r>
       <w:r>
         <w:rPr>
           <w:b/>
           <w:bCs/>
         </w:rPr>
-        <w:t>on the macros in the standard layout</w:t>
-      </w:r>
-      <w:r>
-        <w:t>.  A simple example is the Titanium sound bank.</w:t>
+        <w:t>GUI</w:t>
+      </w:r>
+      <w:r>
+        <w:t xml:space="preserve">, which you can view by clicking the Script button near the top of the info page. </w:t>
+      </w:r>
+      <w:r>
+        <w:t xml:space="preserve"> That would only work if</w:t>
+      </w:r>
+      <w:r>
+        <w:t xml:space="preserve"> the macros were in the same order in the standard GUI and the script-based GUI.  For most Falcon Factory rev2 programs, that is the case.  But there are many exceptions.  One example is </w:t>
+      </w:r>
+      <w:r>
+        <w:t>Falcon Factory rev2\Bass\Big Sleep</w:t>
+      </w:r>
+      <w:r>
+        <w:t>.</w:t>
       </w:r>
     </w:p>
     <w:p>
@@ -3887,10 +4025,10 @@
           <w:noProof/>
         </w:rPr>
         <w:drawing>
-          <wp:inline distT="0" distB="0" distL="0" distR="0" wp14:anchorId="528C984E" wp14:editId="5B72341A">
-            <wp:extent cx="2600172" cy="1728592"/>
-            <wp:effectExtent l="0" t="0" r="0" b="5080"/>
-            <wp:docPr id="1461201054" name="Titanium Info Page, Script-Based.png" descr="Titanium Info Page, Script-Based"/>
+          <wp:inline distT="0" distB="0" distL="0" distR="0" wp14:anchorId="59579D6D" wp14:editId="2BEF7649">
+            <wp:extent cx="2759901" cy="1837930"/>
+            <wp:effectExtent l="0" t="0" r="2540" b="0"/>
+            <wp:docPr id="427110101" name="Falcon Factory rev2-Bass-Big Sleep Script-Based Info page.png"/>
             <wp:cNvGraphicFramePr>
               <a:graphicFrameLocks xmlns:a="http://schemas.openxmlformats.org/drawingml/2006/main" noChangeAspect="1"/>
             </wp:cNvGraphicFramePr>
@@ -3898,11 +4036,11 @@
               <a:graphicData uri="http://schemas.openxmlformats.org/drawingml/2006/picture">
                 <pic:pic xmlns:pic="http://schemas.openxmlformats.org/drawingml/2006/picture">
                   <pic:nvPicPr>
-                    <pic:cNvPr id="1461201054" name="Titanium Info Page, Script-Based.png" descr="Titanium Info Page, Script-Based"/>
+                    <pic:cNvPr id="427110101" name="Falcon Factory rev2-Bass-Big Sleep Script-Based Info page.png"/>
                     <pic:cNvPicPr/>
                   </pic:nvPicPr>
                   <pic:blipFill>
-                    <a:blip r:link="rId42"/>
+                    <a:blip r:link="rId38"/>
                     <a:stretch>
                       <a:fillRect/>
                     </a:stretch>
@@ -3910,7 +4048,7 @@
                   <pic:spPr>
                     <a:xfrm>
                       <a:off x="0" y="0"/>
-                      <a:ext cx="2619451" cy="1741408"/>
+                      <a:ext cx="2777723" cy="1849799"/>
                     </a:xfrm>
                     <a:prstGeom prst="rect">
                       <a:avLst/>
@@ -3930,10 +4068,10 @@
           <w:noProof/>
         </w:rPr>
         <w:drawing>
-          <wp:inline distT="0" distB="0" distL="0" distR="0" wp14:anchorId="1AF3DB5F" wp14:editId="48268675">
-            <wp:extent cx="2576830" cy="1720826"/>
-            <wp:effectExtent l="0" t="0" r="0" b="0"/>
-            <wp:docPr id="1931767033" name="Titanium Info Page, Standard.png" descr="Titanium Info Page, Standard"/>
+          <wp:inline distT="0" distB="0" distL="0" distR="0" wp14:anchorId="0B4D3E78" wp14:editId="2141FF33">
+            <wp:extent cx="2735234" cy="1824625"/>
+            <wp:effectExtent l="0" t="0" r="8255" b="4445"/>
+            <wp:docPr id="560127351" name="Picture 1" descr="Falcon Factory rev2-Bass-Big Sleep Standard Info page"/>
             <wp:cNvGraphicFramePr>
               <a:graphicFrameLocks xmlns:a="http://schemas.openxmlformats.org/drawingml/2006/main" noChangeAspect="1"/>
             </wp:cNvGraphicFramePr>
@@ -3941,11 +4079,17 @@
               <a:graphicData uri="http://schemas.openxmlformats.org/drawingml/2006/picture">
                 <pic:pic xmlns:pic="http://schemas.openxmlformats.org/drawingml/2006/picture">
                   <pic:nvPicPr>
-                    <pic:cNvPr id="1931767033" name="Titanium Info Page, Standard.png" descr="Titanium Info Page, Standard"/>
+                    <pic:cNvPr id="560127351" name="Picture 1" descr="Falcon Factory rev2-Bass-Big Sleep Standard Info page"/>
                     <pic:cNvPicPr/>
                   </pic:nvPicPr>
                   <pic:blipFill>
-                    <a:blip r:link="rId43"/>
+                    <a:blip r:embed="rId42" cstate="print">
+                      <a:extLst>
+                        <a:ext uri="{28A0092B-C50C-407E-A947-70E740481C1C}">
+                          <a14:useLocalDpi xmlns:a14="http://schemas.microsoft.com/office/drawing/2010/main" val="0"/>
+                        </a:ext>
+                      </a:extLst>
+                    </a:blip>
                     <a:stretch>
                       <a:fillRect/>
                     </a:stretch>
@@ -3953,7 +4097,7 @@
                   <pic:spPr>
                     <a:xfrm>
                       <a:off x="0" y="0"/>
-                      <a:ext cx="2622866" cy="1751569"/>
+                      <a:ext cx="2762663" cy="1842923"/>
                     </a:xfrm>
                     <a:prstGeom prst="rect">
                       <a:avLst/>
@@ -3974,81 +4118,28 @@
           <w:numId w:val="0"/>
         </w:numPr>
       </w:pPr>
-      <w:r>
-        <w:t>All Titanium programs have four macros, all continuous</w:t>
-      </w:r>
-      <w:r>
-        <w:t>, on both the script-based GUI and</w:t>
-      </w:r>
-      <w:r>
-        <w:t xml:space="preserve"> the standard GUI.  Notice that the</w:t>
-      </w:r>
-      <w:r>
-        <w:t xml:space="preserve"> order in which the macros are laid out on the standard GUI bears no relation to the order of the knobs on script-based GUI.  That's fine, </w:t>
-      </w:r>
-      <w:r>
-        <w:rPr>
-          <w:i/>
-          <w:iCs/>
-        </w:rPr>
-        <w:t xml:space="preserve">as Falcon Programmer still </w:t>
-      </w:r>
-      <w:r>
-        <w:rPr>
-          <w:i/>
-          <w:iCs/>
-        </w:rPr>
-        <w:t>u</w:t>
-      </w:r>
-      <w:r>
-        <w:rPr>
-          <w:i/>
-          <w:iCs/>
-        </w:rPr>
-        <w:t>se</w:t>
-      </w:r>
-      <w:r>
-        <w:rPr>
-          <w:i/>
-          <w:iCs/>
-        </w:rPr>
-        <w:t>s</w:t>
-      </w:r>
-      <w:r>
-        <w:rPr>
-          <w:i/>
-          <w:iCs/>
-        </w:rPr>
-        <w:t xml:space="preserve"> a built-in script processor template</w:t>
-      </w:r>
-      <w:r>
-        <w:rPr>
-          <w:i/>
-          <w:iCs/>
-        </w:rPr>
-        <w:t xml:space="preserve"> for Titanium to determine the order in which MIDI CC numbers are to be assigned to the knobs on the script-based GUI, but not </w:t>
-      </w:r>
-      <w:r>
-        <w:rPr>
-          <w:i/>
-          <w:iCs/>
-        </w:rPr>
-        <w:lastRenderedPageBreak/>
-        <w:t>whether each is continuous or a toggle.</w:t>
-      </w:r>
-      <w:r>
-        <w:t xml:space="preserve">  Because the standard GUI shows that </w:t>
-      </w:r>
-      <w:r>
-        <w:rPr>
-          <w:i/>
-          <w:iCs/>
-        </w:rPr>
-        <w:t>all</w:t>
-      </w:r>
-      <w:r>
-        <w:t xml:space="preserve"> macros are continuous, their order does not matter.</w:t>
-      </w:r>
+    </w:p>
+    <w:p>
+      <w:pPr>
+        <w:pStyle w:val="Heading3"/>
+      </w:pPr>
+      <w:bookmarkStart w:id="6" w:name="_Toc171066183"/>
+      <w:r>
+        <w:t>When script</w:t>
+      </w:r>
+      <w:r>
+        <w:t>-based</w:t>
+      </w:r>
+      <w:r>
+        <w:t xml:space="preserve"> </w:t>
+      </w:r>
+      <w:r>
+        <w:t>Info pages</w:t>
+      </w:r>
+      <w:r>
+        <w:t xml:space="preserve"> are mandatory</w:t>
+      </w:r>
+      <w:bookmarkEnd w:id="6"/>
     </w:p>
     <w:p>
       <w:pPr>
@@ -4068,47 +4159,13 @@
         </w:numPr>
       </w:pPr>
       <w:r>
-        <w:t>Where continuous macros cannot be distinguished from toggle macros by examining the macros in the standard layout</w:t>
-      </w:r>
-    </w:p>
-    <w:p>
-      <w:pPr>
-        <w:pStyle w:val="ListBullet"/>
-        <w:numPr>
-          <w:ilvl w:val="0"/>
-          <w:numId w:val="0"/>
-        </w:numPr>
-      </w:pPr>
-    </w:p>
-    <w:p>
-      <w:pPr>
-        <w:pStyle w:val="ListBullet"/>
-        <w:numPr>
-          <w:ilvl w:val="0"/>
-          <w:numId w:val="0"/>
-        </w:numPr>
-      </w:pPr>
-    </w:p>
-    <w:p>
-      <w:pPr>
-        <w:pStyle w:val="ListBullet"/>
-        <w:numPr>
-          <w:ilvl w:val="0"/>
-          <w:numId w:val="0"/>
-        </w:numPr>
-      </w:pPr>
-      <w:r>
-        <w:t xml:space="preserve">However, it is only </w:t>
-      </w:r>
-      <w:r>
-        <w:rPr>
-          <w:i/>
-          <w:iCs/>
-        </w:rPr>
-        <w:t>necessary</w:t>
-      </w:r>
-      <w:r>
-        <w:t xml:space="preserve"> where, in addition, continuous macros cannot be distinguished from toggle macros by examining the macros in the standard layout, which you can view by clicking the Script button near the top of the info page.  An example is the Organic Keys sound bank:</w:t>
+        <w:t>A few sound banks and categories do not have</w:t>
+      </w:r>
+      <w:r>
+        <w:t xml:space="preserve"> macros on the standard Info page GUI corresponding to every control on the script-based GUI</w:t>
+      </w:r>
+      <w:r>
+        <w:t>.  An example is the Organic Keys sound bank:</w:t>
       </w:r>
     </w:p>
     <w:p>
@@ -4139,7 +4196,7 @@
                     <pic:cNvPicPr/>
                   </pic:nvPicPr>
                   <pic:blipFill>
-                    <a:blip r:link="rId44"/>
+                    <a:blip r:link="rId43"/>
                     <a:stretch>
                       <a:fillRect/>
                     </a:stretch>
@@ -4182,7 +4239,7 @@
                     <pic:cNvPicPr/>
                   </pic:nvPicPr>
                   <pic:blipFill>
-                    <a:blip r:embed="rId45" cstate="print">
+                    <a:blip r:embed="rId44" cstate="print">
                       <a:extLst>
                         <a:ext uri="{28A0092B-C50C-407E-A947-70E740481C1C}">
                           <a14:useLocalDpi xmlns:a14="http://schemas.microsoft.com/office/drawing/2010/main" val="0"/>
@@ -4230,9 +4287,443 @@
         </w:numPr>
       </w:pPr>
     </w:p>
+    <w:p>
+      <w:pPr>
+        <w:pStyle w:val="ListBullet"/>
+        <w:numPr>
+          <w:ilvl w:val="0"/>
+          <w:numId w:val="0"/>
+        </w:numPr>
+      </w:pPr>
+      <w:r>
+        <w:t xml:space="preserve">Clearly, simply removing the GUI script processor is not going to work for </w:t>
+      </w:r>
+      <w:r>
+        <w:t xml:space="preserve">such sound banks and categories.  So for two of the three known cases, the </w:t>
+      </w:r>
+      <w:r>
+        <w:rPr>
+          <w:b/>
+          <w:bCs/>
+          <w:noProof/>
+        </w:rPr>
+        <w:t>InitialiseLayout</w:t>
+      </w:r>
+      <w:r>
+        <w:t xml:space="preserve"> configuration task </w:t>
+      </w:r>
+      <w:r>
+        <w:t>does not support</w:t>
+      </w:r>
+      <w:r>
+        <w:t xml:space="preserve"> GUI script processor removal.  These are </w:t>
+      </w:r>
+      <w:r>
+        <w:rPr>
+          <w:i/>
+          <w:iCs/>
+        </w:rPr>
+        <w:t>the Falcon Factory (version 1)\Organic Texture 2.8 category and the Organic Keys sound bank</w:t>
+      </w:r>
+      <w:r>
+        <w:t>.</w:t>
+      </w:r>
+      <w:r>
+        <w:t xml:space="preserve">  For the </w:t>
+      </w:r>
+      <w:r>
+        <w:rPr>
+          <w:i/>
+          <w:iCs/>
+        </w:rPr>
+        <w:t>Organic Pads sound bank</w:t>
+      </w:r>
+      <w:r>
+        <w:t xml:space="preserve">, a </w:t>
+      </w:r>
+      <w:r>
+        <w:t xml:space="preserve">new standard </w:t>
+      </w:r>
+      <w:r>
+        <w:t>GUI</w:t>
+      </w:r>
+      <w:r>
+        <w:t xml:space="preserve"> is instead created</w:t>
+      </w:r>
+      <w:r>
+        <w:t>, as will be explained shortly.</w:t>
+      </w:r>
+    </w:p>
+    <w:p>
+      <w:pPr>
+        <w:pStyle w:val="ListBullet"/>
+        <w:numPr>
+          <w:ilvl w:val="0"/>
+          <w:numId w:val="0"/>
+        </w:numPr>
+      </w:pPr>
+    </w:p>
+    <w:p>
+      <w:pPr>
+        <w:pStyle w:val="Heading3"/>
+      </w:pPr>
+      <w:r>
+        <w:t>GUI Script Processor page defaults</w:t>
+      </w:r>
+    </w:p>
+    <w:p>
+      <w:pPr>
+        <w:pStyle w:val="ListBullet"/>
+        <w:numPr>
+          <w:ilvl w:val="0"/>
+          <w:numId w:val="0"/>
+        </w:numPr>
+      </w:pPr>
+    </w:p>
+    <w:p>
+      <w:pPr>
+        <w:pStyle w:val="ListBullet"/>
+        <w:numPr>
+          <w:ilvl w:val="0"/>
+          <w:numId w:val="0"/>
+        </w:numPr>
+      </w:pPr>
+      <w:r>
+        <w:t>Falcon Programmer's GUI Script Processor page initially includes the sound bank and categor</w:t>
+      </w:r>
+      <w:r>
+        <w:t>y</w:t>
+      </w:r>
+      <w:r>
+        <w:t xml:space="preserve"> for which GUI script processor removal is not supported, along with the Organic Pads sound bank, in the list of sound banks and categories for which the GUI script processor must not be removed by </w:t>
+      </w:r>
+      <w:r>
+        <w:rPr>
+          <w:b/>
+          <w:bCs/>
+          <w:noProof/>
+        </w:rPr>
+        <w:t>InitialiseLayout</w:t>
+      </w:r>
+      <w:r>
+        <w:t>.</w:t>
+      </w:r>
+    </w:p>
+    <w:p>
+      <w:pPr>
+        <w:pStyle w:val="ListBullet"/>
+        <w:numPr>
+          <w:ilvl w:val="0"/>
+          <w:numId w:val="0"/>
+        </w:numPr>
+      </w:pPr>
+      <w:r>
+        <w:rPr>
+          <w:noProof/>
+        </w:rPr>
+        <w:drawing>
+          <wp:inline distT="0" distB="0" distL="0" distR="0" wp14:anchorId="2F3C05E8" wp14:editId="2386E10A">
+            <wp:extent cx="5414144" cy="2292263"/>
+            <wp:effectExtent l="0" t="0" r="0" b="0"/>
+            <wp:docPr id="1814437531" name="GUI Script Processor Defaults.png"/>
+            <wp:cNvGraphicFramePr>
+              <a:graphicFrameLocks xmlns:a="http://schemas.openxmlformats.org/drawingml/2006/main" noChangeAspect="1"/>
+            </wp:cNvGraphicFramePr>
+            <a:graphic xmlns:a="http://schemas.openxmlformats.org/drawingml/2006/main">
+              <a:graphicData uri="http://schemas.openxmlformats.org/drawingml/2006/picture">
+                <pic:pic xmlns:pic="http://schemas.openxmlformats.org/drawingml/2006/picture">
+                  <pic:nvPicPr>
+                    <pic:cNvPr id="1814437531" name="GUI Script Processor Defaults.png"/>
+                    <pic:cNvPicPr/>
+                  </pic:nvPicPr>
+                  <pic:blipFill>
+                    <a:blip r:link="rId45"/>
+                    <a:stretch>
+                      <a:fillRect/>
+                    </a:stretch>
+                  </pic:blipFill>
+                  <pic:spPr>
+                    <a:xfrm>
+                      <a:off x="0" y="0"/>
+                      <a:ext cx="5461587" cy="2312350"/>
+                    </a:xfrm>
+                    <a:prstGeom prst="rect">
+                      <a:avLst/>
+                    </a:prstGeom>
+                  </pic:spPr>
+                </pic:pic>
+              </a:graphicData>
+            </a:graphic>
+          </wp:inline>
+        </w:drawing>
+      </w:r>
+    </w:p>
+    <w:p>
+      <w:pPr>
+        <w:pStyle w:val="ListBullet"/>
+        <w:numPr>
+          <w:ilvl w:val="0"/>
+          <w:numId w:val="0"/>
+        </w:numPr>
+      </w:pPr>
+    </w:p>
+    <w:p>
+      <w:pPr>
+        <w:pStyle w:val="ListBullet"/>
+        <w:numPr>
+          <w:ilvl w:val="0"/>
+          <w:numId w:val="0"/>
+        </w:numPr>
+      </w:pPr>
+      <w:r>
+        <w:t>Organic Pads is included because the sounds of its programs will be modified in the standard GUI version.</w:t>
+      </w:r>
+    </w:p>
+    <w:p>
+      <w:pPr>
+        <w:rPr>
+          <w:b/>
+          <w:sz w:val="28"/>
+        </w:rPr>
+      </w:pPr>
+      <w:r>
+        <w:br w:type="page"/>
+      </w:r>
+    </w:p>
+    <w:p>
+      <w:pPr>
+        <w:pStyle w:val="Heading3"/>
+      </w:pPr>
+      <w:r>
+        <w:lastRenderedPageBreak/>
+        <w:t>The Organic Pads sound bank</w:t>
+      </w:r>
+    </w:p>
+    <w:p>
+      <w:pPr>
+        <w:pStyle w:val="ListBullet"/>
+        <w:numPr>
+          <w:ilvl w:val="0"/>
+          <w:numId w:val="0"/>
+        </w:numPr>
+      </w:pPr>
+    </w:p>
+    <w:p>
+      <w:pPr>
+        <w:pStyle w:val="ListBullet"/>
+        <w:numPr>
+          <w:ilvl w:val="0"/>
+          <w:numId w:val="0"/>
+        </w:numPr>
+      </w:pPr>
+      <w:r>
+        <w:t>T</w:t>
+      </w:r>
+      <w:r>
+        <w:t xml:space="preserve">he Organic Pads sound bank, </w:t>
+      </w:r>
+      <w:r>
+        <w:t xml:space="preserve">like Organic Keys, </w:t>
+      </w:r>
+      <w:r>
+        <w:t>lacks standard GUI macros corresponding to all script-based GUI controls</w:t>
+      </w:r>
+      <w:r>
+        <w:t>. However</w:t>
+      </w:r>
+      <w:r>
+        <w:t xml:space="preserve">, </w:t>
+      </w:r>
+      <w:r>
+        <w:rPr>
+          <w:b/>
+          <w:bCs/>
+          <w:noProof/>
+        </w:rPr>
+        <w:t>InitialiseLayout</w:t>
+      </w:r>
+      <w:r>
+        <w:t xml:space="preserve"> </w:t>
+      </w:r>
+      <w:r>
+        <w:rPr>
+          <w:i/>
+          <w:iCs/>
+        </w:rPr>
+        <w:t>d</w:t>
+      </w:r>
+      <w:r>
+        <w:rPr>
+          <w:i/>
+          <w:iCs/>
+        </w:rPr>
+        <w:t>oes support removal of the Organic Pads script processor</w:t>
+      </w:r>
+      <w:r>
+        <w:t>.</w:t>
+      </w:r>
+      <w:r>
+        <w:t xml:space="preserve">  </w:t>
+      </w:r>
+      <w:r>
+        <w:t>To get</w:t>
+      </w:r>
+      <w:r>
+        <w:t xml:space="preserve"> </w:t>
+      </w:r>
+      <w:r>
+        <w:t xml:space="preserve">round the problem with the original standard GUI, </w:t>
+      </w:r>
+      <w:r>
+        <w:rPr>
+          <w:b/>
+          <w:bCs/>
+          <w:noProof/>
+        </w:rPr>
+        <w:t>InitialiseLayout</w:t>
+      </w:r>
+      <w:r>
+        <w:t xml:space="preserve"> </w:t>
+      </w:r>
+      <w:r>
+        <w:t xml:space="preserve">rebuilds the standard </w:t>
+      </w:r>
+      <w:r>
+        <w:t>GUI</w:t>
+      </w:r>
+      <w:r>
+        <w:t xml:space="preserve"> to include macros corresponding to the script-based GUI controls, with some exceptions</w:t>
+      </w:r>
+      <w:r>
+        <w:t>.</w:t>
+      </w:r>
+    </w:p>
+    <w:p>
+      <w:pPr>
+        <w:pStyle w:val="ListBullet"/>
+        <w:numPr>
+          <w:ilvl w:val="0"/>
+          <w:numId w:val="0"/>
+        </w:numPr>
+        <w:rPr>
+          <w:b/>
+          <w:bCs/>
+        </w:rPr>
+      </w:pPr>
+      <w:r>
+        <w:rPr>
+          <w:b/>
+          <w:bCs/>
+          <w:noProof/>
+        </w:rPr>
+        <w:drawing>
+          <wp:inline distT="0" distB="0" distL="0" distR="0" wp14:anchorId="6CDB4C4E" wp14:editId="5B1D8F69">
+            <wp:extent cx="2688920" cy="1791497"/>
+            <wp:effectExtent l="0" t="0" r="0" b="0"/>
+            <wp:docPr id="2010591101" name="Organic Pads Script-Based.png" descr="Organic Pads Script-Based"/>
+            <wp:cNvGraphicFramePr>
+              <a:graphicFrameLocks xmlns:a="http://schemas.openxmlformats.org/drawingml/2006/main" noChangeAspect="1"/>
+            </wp:cNvGraphicFramePr>
+            <a:graphic xmlns:a="http://schemas.openxmlformats.org/drawingml/2006/main">
+              <a:graphicData uri="http://schemas.openxmlformats.org/drawingml/2006/picture">
+                <pic:pic xmlns:pic="http://schemas.openxmlformats.org/drawingml/2006/picture">
+                  <pic:nvPicPr>
+                    <pic:cNvPr id="2010591101" name="Organic Pads Script-Based.png" descr="Organic Pads Script-Based"/>
+                    <pic:cNvPicPr/>
+                  </pic:nvPicPr>
+                  <pic:blipFill>
+                    <a:blip r:link="rId46"/>
+                    <a:stretch>
+                      <a:fillRect/>
+                    </a:stretch>
+                  </pic:blipFill>
+                  <pic:spPr>
+                    <a:xfrm>
+                      <a:off x="0" y="0"/>
+                      <a:ext cx="2719647" cy="1811969"/>
+                    </a:xfrm>
+                    <a:prstGeom prst="rect">
+                      <a:avLst/>
+                    </a:prstGeom>
+                  </pic:spPr>
+                </pic:pic>
+              </a:graphicData>
+            </a:graphic>
+          </wp:inline>
+        </w:drawing>
+      </w:r>
+      <w:r>
+        <w:rPr>
+          <w:b/>
+          <w:bCs/>
+        </w:rPr>
+        <w:t xml:space="preserve"> </w:t>
+      </w:r>
+      <w:r>
+        <w:rPr>
+          <w:b/>
+          <w:bCs/>
+          <w:noProof/>
+        </w:rPr>
+        <w:drawing>
+          <wp:inline distT="0" distB="0" distL="0" distR="0" wp14:anchorId="0F026484" wp14:editId="106939DD">
+            <wp:extent cx="2670954" cy="1778696"/>
+            <wp:effectExtent l="0" t="0" r="0" b="0"/>
+            <wp:docPr id="545065268" name="Picture 2" descr="Organic Pads Standard"/>
+            <wp:cNvGraphicFramePr>
+              <a:graphicFrameLocks xmlns:a="http://schemas.openxmlformats.org/drawingml/2006/main" noChangeAspect="1"/>
+            </wp:cNvGraphicFramePr>
+            <a:graphic xmlns:a="http://schemas.openxmlformats.org/drawingml/2006/main">
+              <a:graphicData uri="http://schemas.openxmlformats.org/drawingml/2006/picture">
+                <pic:pic xmlns:pic="http://schemas.openxmlformats.org/drawingml/2006/picture">
+                  <pic:nvPicPr>
+                    <pic:cNvPr id="545065268" name="Picture 2" descr="Organic Pads Standard"/>
+                    <pic:cNvPicPr/>
+                  </pic:nvPicPr>
+                  <pic:blipFill>
+                    <a:blip r:embed="rId47" cstate="print">
+                      <a:extLst>
+                        <a:ext uri="{28A0092B-C50C-407E-A947-70E740481C1C}">
+                          <a14:useLocalDpi xmlns:a14="http://schemas.microsoft.com/office/drawing/2010/main" val="0"/>
+                        </a:ext>
+                      </a:extLst>
+                    </a:blip>
+                    <a:stretch>
+                      <a:fillRect/>
+                    </a:stretch>
+                  </pic:blipFill>
+                  <pic:spPr>
+                    <a:xfrm>
+                      <a:off x="0" y="0"/>
+                      <a:ext cx="2697195" cy="1796171"/>
+                    </a:xfrm>
+                    <a:prstGeom prst="rect">
+                      <a:avLst/>
+                    </a:prstGeom>
+                  </pic:spPr>
+                </pic:pic>
+              </a:graphicData>
+            </a:graphic>
+          </wp:inline>
+        </w:drawing>
+      </w:r>
+    </w:p>
+    <w:p>
+      <w:pPr>
+        <w:pStyle w:val="ListBullet"/>
+        <w:numPr>
+          <w:ilvl w:val="0"/>
+          <w:numId w:val="0"/>
+        </w:numPr>
+        <w:rPr>
+          <w:b/>
+          <w:bCs/>
+        </w:rPr>
+      </w:pPr>
+    </w:p>
     <w:sectPr>
-      <w:headerReference w:type="default" r:id="rId46"/>
-      <w:footerReference w:type="default" r:id="rId47"/>
+      <w:headerReference w:type="default" r:id="rId48"/>
+      <w:footerReference w:type="default" r:id="rId49"/>
       <w:endnotePr>
         <w:numFmt w:val="decimal"/>
       </w:endnotePr>

</xml_diff>

<commit_message>
MIDI for Macros page:  ReplaceModWheelWithMacro exclusions WIP
</commit_message>
<xml_diff>
--- a/Documentation/Falcon Programmer Manual v1.0.docx
+++ b/Documentation/Falcon Programmer Manual v1.0.docx
@@ -4360,6 +4360,27 @@
     <w:p/>
     <w:p>
       <w:r>
+        <w:rPr>
+          <w:i/>
+          <w:iCs/>
+        </w:rPr>
+        <w:t>F</w:t>
+      </w:r>
+      <w:r>
+        <w:rPr>
+          <w:i/>
+          <w:iCs/>
+        </w:rPr>
+        <w:t>or either of the CC Number Ranges grids on the Midi for Macros page</w:t>
+      </w:r>
+      <w:r>
+        <w:t>, this works differently.  Just tab to an Edit button and then press the Enter key to show the Edit context menu.</w:t>
+      </w:r>
+    </w:p>
+    <w:p/>
+    <w:p>
+      <w:r>
+        <w:lastRenderedPageBreak/>
         <w:br w:type="page"/>
       </w:r>
     </w:p>
@@ -9609,19 +9630,7 @@
         <w:rPr>
           <w:rFonts w:ascii="Georgia" w:hAnsi="Georgia"/>
         </w:rPr>
-        <w:t xml:space="preserve">  There are some background image files in the </w:t>
-      </w:r>
-      <w:r>
-        <w:rPr>
-          <w:rFonts w:ascii="Georgia" w:hAnsi="Georgia"/>
-        </w:rPr>
-        <w:t>Background Images</w:t>
-      </w:r>
-      <w:r>
-        <w:rPr>
-          <w:rFonts w:ascii="Georgia" w:hAnsi="Georgia"/>
-        </w:rPr>
-        <w:t xml:space="preserve"> subfolder of</w:t>
+        <w:t xml:space="preserve">  There are some background image files in the Background Images subfolder of</w:t>
       </w:r>
       <w:r>
         <w:rPr>
@@ -10307,7 +10316,28 @@
     <w:p/>
     <w:p>
       <w:r>
-        <w:t xml:space="preserve">Instead of two macros to emulate </w:t>
+        <w:t>Instead of two macros to emulate the</w:t>
+      </w:r>
+      <w:r>
+        <w:t xml:space="preserve"> </w:t>
+      </w:r>
+      <w:r>
+        <w:t>X-Y</w:t>
+      </w:r>
+      <w:r>
+        <w:t xml:space="preserve"> </w:t>
+      </w:r>
+      <w:r>
+        <w:t>control</w:t>
+      </w:r>
+      <w:r>
+        <w:t xml:space="preserve"> </w:t>
+      </w:r>
+      <w:r>
+        <w:t>on</w:t>
+      </w:r>
+      <w:r>
+        <w:t xml:space="preserve"> </w:t>
       </w:r>
       <w:r>
         <w:t>the</w:t>
@@ -10316,49 +10346,19 @@
         <w:t xml:space="preserve"> </w:t>
       </w:r>
       <w:r>
-        <w:t>X-Y</w:t>
-      </w:r>
-      <w:r>
-        <w:t xml:space="preserve"> </w:t>
-      </w:r>
-      <w:r>
-        <w:t>control</w:t>
-      </w:r>
-      <w:r>
-        <w:t xml:space="preserve"> </w:t>
-      </w:r>
-      <w:r>
-        <w:t>on</w:t>
-      </w:r>
-      <w:r>
-        <w:t xml:space="preserve"> </w:t>
-      </w:r>
-      <w:r>
-        <w:t>the</w:t>
-      </w:r>
-      <w:r>
-        <w:t xml:space="preserve"> </w:t>
-      </w:r>
-      <w:r>
         <w:t>script-based</w:t>
       </w:r>
       <w:r>
         <w:t xml:space="preserve"> </w:t>
       </w:r>
       <w:r>
-        <w:t>GUI</w:t>
-      </w:r>
-      <w:r>
-        <w:t>, a</w:t>
-      </w:r>
-      <w:r>
-        <w:t xml:space="preserve"> </w:t>
-      </w:r>
-      <w:r>
-        <w:t>macro</w:t>
-      </w:r>
-      <w:r>
-        <w:t xml:space="preserve"> is added</w:t>
+        <w:t>GUI, a</w:t>
+      </w:r>
+      <w:r>
+        <w:t xml:space="preserve"> </w:t>
+      </w:r>
+      <w:r>
+        <w:t>macro is added</w:t>
       </w:r>
       <w:r>
         <w:t xml:space="preserve"> </w:t>
@@ -10370,10 +10370,7 @@
         <w:t xml:space="preserve"> </w:t>
       </w:r>
       <w:r>
-        <w:t>each</w:t>
-      </w:r>
-      <w:r>
-        <w:t xml:space="preserve"> of the four</w:t>
+        <w:t>each of the four</w:t>
       </w:r>
       <w:r>
         <w:t xml:space="preserve"> </w:t>
@@ -10452,676 +10449,644 @@
           <w:i/>
           <w:iCs/>
         </w:rPr>
-        <w:t>A</w:t>
+        <w:t>All known delay and reverb effects are b</w:t>
       </w:r>
       <w:r>
         <w:rPr>
           <w:i/>
           <w:iCs/>
         </w:rPr>
-        <w:t>ll known delay and reverb effects</w:t>
+        <w:t>ypasse</w:t>
       </w:r>
       <w:r>
         <w:rPr>
           <w:i/>
           <w:iCs/>
         </w:rPr>
-        <w:t xml:space="preserve"> are b</w:t>
+        <w:t>d</w:t>
       </w:r>
       <w:r>
         <w:rPr>
           <w:i/>
           <w:iCs/>
         </w:rPr>
-        <w:t>ypasse</w:t>
+        <w:t>.</w:t>
+      </w:r>
+      <w:r>
+        <w:t xml:space="preserve"> </w:t>
+      </w:r>
+      <w:r>
+        <w:t xml:space="preserve">This is out of necessity.  </w:t>
+      </w:r>
+      <w:r>
+        <w:t>For Delay and Reverb, instead of defined modulations, t</w:t>
+      </w:r>
+      <w:r>
+        <w:t>he</w:t>
+      </w:r>
+      <w:r>
+        <w:t xml:space="preserve"> </w:t>
+      </w:r>
+      <w:r>
+        <w:t>Organic</w:t>
+      </w:r>
+      <w:r>
+        <w:t xml:space="preserve"> </w:t>
+      </w:r>
+      <w:r>
+        <w:t>Pads</w:t>
+      </w:r>
+      <w:r>
+        <w:t xml:space="preserve"> </w:t>
+      </w:r>
+      <w:r>
+        <w:t>GUI</w:t>
+      </w:r>
+      <w:r>
+        <w:t xml:space="preserve"> </w:t>
+      </w:r>
+      <w:r>
+        <w:t>script</w:t>
+      </w:r>
+      <w:r>
+        <w:t xml:space="preserve"> </w:t>
+      </w:r>
+      <w:r>
+        <w:t>processor</w:t>
+      </w:r>
+      <w:r>
+        <w:t xml:space="preserve"> </w:t>
+      </w:r>
+      <w:r>
+        <w:t>has</w:t>
+      </w:r>
+      <w:r>
+        <w:t xml:space="preserve"> </w:t>
+      </w:r>
+      <w:r>
+        <w:t>delay</w:t>
+      </w:r>
+      <w:r>
+        <w:t xml:space="preserve"> </w:t>
+      </w:r>
+      <w:r>
+        <w:t>and</w:t>
+      </w:r>
+      <w:r>
+        <w:t xml:space="preserve"> </w:t>
+      </w:r>
+      <w:r>
+        <w:t>reverb</w:t>
+      </w:r>
+      <w:r>
+        <w:t xml:space="preserve"> </w:t>
+      </w:r>
+      <w:r>
+        <w:t>parameters,</w:t>
+      </w:r>
+      <w:r>
+        <w:t xml:space="preserve"> </w:t>
+      </w:r>
+      <w:r>
+        <w:t>controllable</w:t>
+      </w:r>
+      <w:r>
+        <w:t xml:space="preserve"> </w:t>
+      </w:r>
+      <w:r>
+        <w:t>by</w:t>
+      </w:r>
+      <w:r>
+        <w:t xml:space="preserve"> </w:t>
+      </w:r>
+      <w:r>
+        <w:t>the</w:t>
+      </w:r>
+      <w:r>
+        <w:t xml:space="preserve"> </w:t>
+      </w:r>
+      <w:r>
+        <w:t>script.</w:t>
+      </w:r>
+      <w:r>
+        <w:t xml:space="preserve">  As we do not have read access to the script,</w:t>
+      </w:r>
+      <w:r>
+        <w:t xml:space="preserve"> </w:t>
+      </w:r>
+      <w:r>
+        <w:t>t</w:t>
+      </w:r>
+      <w:r>
+        <w:t>here</w:t>
+      </w:r>
+      <w:r>
+        <w:t xml:space="preserve"> </w:t>
+      </w:r>
+      <w:r>
+        <w:t>is</w:t>
+      </w:r>
+      <w:r>
+        <w:t xml:space="preserve"> </w:t>
+      </w:r>
+      <w:r>
+        <w:t>no</w:t>
+      </w:r>
+      <w:r>
+        <w:t xml:space="preserve"> </w:t>
+      </w:r>
+      <w:r>
+        <w:t>way</w:t>
+      </w:r>
+      <w:r>
+        <w:t xml:space="preserve"> to tell specifically what the parameters do</w:t>
+      </w:r>
+      <w:r>
+        <w:t>.  Consequently it is impossible</w:t>
+      </w:r>
+      <w:r>
+        <w:t xml:space="preserve"> </w:t>
+      </w:r>
+      <w:r>
+        <w:t>to</w:t>
+      </w:r>
+      <w:r>
+        <w:t xml:space="preserve"> </w:t>
+      </w:r>
+      <w:r>
+        <w:t>replace the D</w:t>
+      </w:r>
+      <w:r>
+        <w:t>elay</w:t>
+      </w:r>
+      <w:r>
+        <w:t xml:space="preserve"> </w:t>
+      </w:r>
+      <w:r>
+        <w:t>and</w:t>
+      </w:r>
+      <w:r>
+        <w:t xml:space="preserve"> </w:t>
+      </w:r>
+      <w:r>
+        <w:lastRenderedPageBreak/>
+        <w:t>R</w:t>
+      </w:r>
+      <w:r>
+        <w:t>everb</w:t>
+      </w:r>
+      <w:r>
+        <w:t xml:space="preserve"> </w:t>
+      </w:r>
+      <w:r>
+        <w:t>controls on the script-based Info page</w:t>
+      </w:r>
+      <w:r>
+        <w:t xml:space="preserve"> </w:t>
+      </w:r>
+      <w:r>
+        <w:t>with</w:t>
+      </w:r>
+      <w:r>
+        <w:t xml:space="preserve"> </w:t>
+      </w:r>
+      <w:r>
+        <w:t>macros</w:t>
+      </w:r>
+      <w:r>
+        <w:t xml:space="preserve"> </w:t>
+      </w:r>
+      <w:r>
+        <w:t>on</w:t>
+      </w:r>
+      <w:r>
+        <w:t xml:space="preserve"> </w:t>
+      </w:r>
+      <w:r>
+        <w:t>a</w:t>
+      </w:r>
+      <w:r>
+        <w:t xml:space="preserve"> </w:t>
+      </w:r>
+      <w:r>
+        <w:t>standard</w:t>
+      </w:r>
+      <w:r>
+        <w:t xml:space="preserve"> </w:t>
+      </w:r>
+      <w:r>
+        <w:t>Info</w:t>
+      </w:r>
+      <w:r>
+        <w:t xml:space="preserve"> </w:t>
+      </w:r>
+      <w:r>
+        <w:t>page.</w:t>
+      </w:r>
+    </w:p>
+    <w:p>
+      <w:pPr>
+        <w:pStyle w:val="ListBullet"/>
+      </w:pPr>
+      <w:r>
+        <w:rPr>
+          <w:b/>
+          <w:bCs/>
+        </w:rPr>
+        <w:t>Known reverb effects</w:t>
+      </w:r>
+      <w:r>
+        <w:t xml:space="preserve"> are </w:t>
+      </w:r>
+      <w:r>
+        <w:rPr>
+          <w:noProof/>
+        </w:rPr>
+        <w:t>DelayedReverb</w:t>
+      </w:r>
+      <w:r>
+        <w:t xml:space="preserve"> </w:t>
+      </w:r>
+      <w:r>
+        <w:rPr>
+          <w:noProof/>
+        </w:rPr>
+        <w:t>(</w:t>
+      </w:r>
+      <w:r>
+        <w:rPr>
+          <w:noProof/>
+        </w:rPr>
+        <w:t>PreDelay</w:t>
+      </w:r>
+      <w:r>
+        <w:t xml:space="preserve"> Verb</w:t>
+      </w:r>
+      <w:r>
+        <w:t xml:space="preserve">), Diffusion, </w:t>
+      </w:r>
+      <w:r>
+        <w:rPr>
+          <w:noProof/>
+        </w:rPr>
+        <w:t>FilteredReverb</w:t>
+      </w:r>
+      <w:r>
+        <w:t xml:space="preserve">, </w:t>
+      </w:r>
+      <w:r>
+        <w:rPr>
+          <w:noProof/>
+        </w:rPr>
+        <w:t>GateReverb</w:t>
+      </w:r>
+      <w:r>
+        <w:t xml:space="preserve">, </w:t>
+      </w:r>
+      <w:r>
+        <w:rPr>
+          <w:noProof/>
+        </w:rPr>
+        <w:t>PlainReverb</w:t>
+      </w:r>
+      <w:r>
+        <w:t xml:space="preserve">, </w:t>
+      </w:r>
+      <w:r>
+        <w:rPr>
+          <w:noProof/>
+        </w:rPr>
+        <w:t>SampledReverb</w:t>
+      </w:r>
+      <w:r>
+        <w:t xml:space="preserve"> </w:t>
+      </w:r>
+      <w:r>
+        <w:rPr>
+          <w:noProof/>
+        </w:rPr>
+        <w:t>(</w:t>
+      </w:r>
+      <w:r>
+        <w:rPr>
+          <w:noProof/>
+        </w:rPr>
+        <w:t>IReverb</w:t>
+      </w:r>
+      <w:r>
+        <w:rPr>
+          <w:noProof/>
+        </w:rPr>
+        <w:t>)</w:t>
+      </w:r>
+      <w:r>
+        <w:t xml:space="preserve"> </w:t>
+      </w:r>
+      <w:r>
+        <w:rPr>
+          <w:noProof/>
+        </w:rPr>
+        <w:t>SimpleReverb</w:t>
+      </w:r>
+      <w:r>
+        <w:t xml:space="preserve">, </w:t>
+      </w:r>
+      <w:r>
+        <w:rPr>
+          <w:noProof/>
+        </w:rPr>
+        <w:t>SparkVerb</w:t>
+      </w:r>
+      <w:r>
+        <w:t xml:space="preserve">, </w:t>
+      </w:r>
+      <w:r>
+        <w:rPr>
+          <w:noProof/>
+        </w:rPr>
+        <w:t>TapeEcho</w:t>
+      </w:r>
+      <w:r>
+        <w:t>.</w:t>
+      </w:r>
+    </w:p>
+    <w:p>
+      <w:pPr>
+        <w:pStyle w:val="ListBullet"/>
+      </w:pPr>
+      <w:r>
+        <w:t xml:space="preserve">For </w:t>
+      </w:r>
+      <w:r>
+        <w:rPr>
+          <w:b/>
+          <w:bCs/>
+        </w:rPr>
+        <w:t>known delay effects</w:t>
+      </w:r>
+      <w:r>
+        <w:t xml:space="preserve">, see </w:t>
+      </w:r>
+      <w:r>
+        <w:rPr>
+          <w:b/>
+          <w:bCs/>
+          <w:noProof/>
+        </w:rPr>
+        <w:t>RemoveDelayEffectsAndMacros</w:t>
+      </w:r>
+      <w:r>
+        <w:t>.</w:t>
+      </w:r>
+    </w:p>
+    <w:p/>
+    <w:p>
+      <w:r>
+        <w:t>M</w:t>
+      </w:r>
+      <w:r>
+        <w:t>aximum</w:t>
+      </w:r>
+      <w:r>
+        <w:t xml:space="preserve"> </w:t>
+      </w:r>
+      <w:r>
+        <w:t>attack</w:t>
+      </w:r>
+      <w:r>
+        <w:t xml:space="preserve"> </w:t>
+      </w:r>
+      <w:r>
+        <w:t>seconds,</w:t>
+      </w:r>
+      <w:r>
+        <w:t xml:space="preserve"> </w:t>
+      </w:r>
+      <w:r>
+        <w:t>maximum</w:t>
+      </w:r>
+      <w:r>
+        <w:t xml:space="preserve"> </w:t>
+      </w:r>
+      <w:r>
+        <w:t>delay</w:t>
+      </w:r>
+      <w:r>
+        <w:t xml:space="preserve"> </w:t>
+      </w:r>
+      <w:r>
+        <w:t>seconds</w:t>
+      </w:r>
+      <w:r>
+        <w:t xml:space="preserve"> </w:t>
+      </w:r>
+      <w:r>
+        <w:t>and</w:t>
+      </w:r>
+      <w:r>
+        <w:t xml:space="preserve"> </w:t>
+      </w:r>
+      <w:r>
+        <w:t>maximum</w:t>
+      </w:r>
+      <w:r>
+        <w:t xml:space="preserve"> </w:t>
+      </w:r>
+      <w:r>
+        <w:t>release</w:t>
+      </w:r>
+      <w:r>
+        <w:t xml:space="preserve"> </w:t>
+      </w:r>
+      <w:r>
+        <w:t>seconds</w:t>
+      </w:r>
+      <w:r>
+        <w:t xml:space="preserve"> are initialised</w:t>
+      </w:r>
+      <w:r>
+        <w:t xml:space="preserve"> </w:t>
+      </w:r>
+      <w:r>
+        <w:t>to</w:t>
+      </w:r>
+      <w:r>
+        <w:t xml:space="preserve"> </w:t>
+      </w:r>
+      <w:r>
+        <w:t>values</w:t>
+      </w:r>
+      <w:r>
+        <w:t xml:space="preserve"> </w:t>
+      </w:r>
+      <w:r>
+        <w:t>specified</w:t>
+      </w:r>
+      <w:r>
+        <w:t xml:space="preserve"> </w:t>
+      </w:r>
+      <w:r>
+        <w:t>on</w:t>
+      </w:r>
+      <w:r>
+        <w:t xml:space="preserve"> </w:t>
+      </w:r>
+      <w:r>
+        <w:t>the</w:t>
+      </w:r>
+      <w:r>
+        <w:t xml:space="preserve"> </w:t>
+      </w:r>
+      <w:r>
+        <w:t>Sound</w:t>
+      </w:r>
+      <w:r>
+        <w:t xml:space="preserve"> </w:t>
+      </w:r>
+      <w:r>
+        <w:t>Bank-Specific</w:t>
+      </w:r>
+      <w:r>
+        <w:t xml:space="preserve"> </w:t>
+      </w:r>
+      <w:r>
+        <w:t>page.</w:t>
+      </w:r>
+    </w:p>
+    <w:p/>
+    <w:p>
+      <w:r>
+        <w:t>Attack</w:t>
+      </w:r>
+      <w:r>
+        <w:t xml:space="preserve"> </w:t>
+      </w:r>
+      <w:r>
+        <w:t>seconds</w:t>
+      </w:r>
+      <w:r>
+        <w:t xml:space="preserve"> </w:t>
+      </w:r>
+      <w:r>
+        <w:t>and</w:t>
+      </w:r>
+      <w:r>
+        <w:t xml:space="preserve"> </w:t>
+      </w:r>
+      <w:r>
+        <w:t>release</w:t>
+      </w:r>
+      <w:r>
+        <w:t xml:space="preserve"> </w:t>
+      </w:r>
+      <w:r>
+        <w:t>seconds are</w:t>
+      </w:r>
+      <w:r>
+        <w:t xml:space="preserve"> </w:t>
       </w:r>
       <w:r>
         <w:rPr>
           <w:i/>
           <w:iCs/>
         </w:rPr>
-        <w:t>d</w:t>
+        <w:t>o</w:t>
       </w:r>
       <w:r>
         <w:rPr>
           <w:i/>
           <w:iCs/>
         </w:rPr>
+        <w:t>ptionally</w:t>
+      </w:r>
+      <w:r>
+        <w:t xml:space="preserve"> </w:t>
+      </w:r>
+      <w:r>
+        <w:t>initialise</w:t>
+      </w:r>
+      <w:r>
+        <w:t>d</w:t>
+      </w:r>
+      <w:r>
+        <w:t xml:space="preserve"> </w:t>
+      </w:r>
+      <w:r>
+        <w:t>to</w:t>
+      </w:r>
+      <w:r>
+        <w:t xml:space="preserve"> </w:t>
+      </w:r>
+      <w:r>
+        <w:t>values</w:t>
+      </w:r>
+      <w:r>
+        <w:t xml:space="preserve"> </w:t>
+      </w:r>
+      <w:r>
+        <w:t>specified</w:t>
+      </w:r>
+      <w:r>
+        <w:t xml:space="preserve"> </w:t>
+      </w:r>
+      <w:r>
+        <w:t xml:space="preserve">on </w:t>
+      </w:r>
+      <w:r>
+        <w:t>the</w:t>
+      </w:r>
+      <w:r>
+        <w:t xml:space="preserve"> </w:t>
+      </w:r>
+      <w:r>
+        <w:t>Sound</w:t>
+      </w:r>
+      <w:r>
+        <w:t xml:space="preserve"> </w:t>
+      </w:r>
+      <w:r>
+        <w:t>Bank-Specific</w:t>
+      </w:r>
+      <w:r>
+        <w:t xml:space="preserve"> </w:t>
+      </w:r>
+      <w:r>
+        <w:t>page.</w:t>
+      </w:r>
+    </w:p>
+    <w:p/>
+    <w:p>
+      <w:pPr>
+        <w:pStyle w:val="Heading3"/>
+      </w:pPr>
+      <w:bookmarkStart w:id="15" w:name="_Toc171336716"/>
+      <w:r>
+        <w:t>Script s</w:t>
+      </w:r>
+      <w:r>
+        <w:t>etup for Organic Pads</w:t>
+      </w:r>
+      <w:bookmarkEnd w:id="15"/>
+    </w:p>
+    <w:p/>
+    <w:p>
+      <w:r>
+        <w:t xml:space="preserve">In order for the envelope macros Attack, Decay, Sustain and Release to </w:t>
+      </w:r>
+      <w:r>
+        <w:t>control the DAHDSR modulator</w:t>
+      </w:r>
+      <w:r>
+        <w:t xml:space="preserve"> in the absence of the GUI script processor, a dedicated non-GUI script processor is added to each Organic</w:t>
+      </w:r>
+      <w:r>
+        <w:t xml:space="preserve"> Pads program</w:t>
+      </w:r>
+      <w:r>
         <w:t>.</w:t>
       </w:r>
       <w:r>
-        <w:t xml:space="preserve"> </w:t>
-      </w:r>
-      <w:r>
-        <w:t xml:space="preserve">This is out of necessity.  </w:t>
-      </w:r>
-      <w:r>
-        <w:t>For Delay and Reverb, instead of defined modulations, t</w:t>
-      </w:r>
-      <w:r>
-        <w:t>he</w:t>
-      </w:r>
-      <w:r>
-        <w:t xml:space="preserve"> </w:t>
-      </w:r>
-      <w:r>
-        <w:t>Organic</w:t>
-      </w:r>
-      <w:r>
-        <w:t xml:space="preserve"> </w:t>
-      </w:r>
-      <w:r>
-        <w:t>Pads</w:t>
-      </w:r>
-      <w:r>
-        <w:t xml:space="preserve"> </w:t>
-      </w:r>
-      <w:r>
-        <w:t>GUI</w:t>
-      </w:r>
-      <w:r>
-        <w:t xml:space="preserve"> </w:t>
-      </w:r>
-      <w:r>
-        <w:t>script</w:t>
-      </w:r>
-      <w:r>
-        <w:t xml:space="preserve"> </w:t>
-      </w:r>
-      <w:r>
-        <w:t>processor</w:t>
-      </w:r>
-      <w:r>
-        <w:t xml:space="preserve"> </w:t>
-      </w:r>
-      <w:r>
-        <w:t>has</w:t>
-      </w:r>
-      <w:r>
-        <w:t xml:space="preserve"> </w:t>
-      </w:r>
-      <w:r>
-        <w:t>delay</w:t>
-      </w:r>
-      <w:r>
-        <w:t xml:space="preserve"> </w:t>
-      </w:r>
-      <w:r>
-        <w:t>and</w:t>
-      </w:r>
-      <w:r>
-        <w:t xml:space="preserve"> </w:t>
-      </w:r>
-      <w:r>
-        <w:t>reverb</w:t>
-      </w:r>
-      <w:r>
-        <w:t xml:space="preserve"> </w:t>
-      </w:r>
-      <w:r>
-        <w:t>parameters,</w:t>
-      </w:r>
-      <w:r>
-        <w:t xml:space="preserve"> </w:t>
-      </w:r>
-      <w:r>
-        <w:t>controllable</w:t>
-      </w:r>
-      <w:r>
-        <w:t xml:space="preserve"> </w:t>
-      </w:r>
-      <w:r>
-        <w:t>by</w:t>
-      </w:r>
-      <w:r>
-        <w:t xml:space="preserve"> </w:t>
-      </w:r>
-      <w:r>
-        <w:t>the</w:t>
-      </w:r>
-      <w:r>
-        <w:t xml:space="preserve"> </w:t>
-      </w:r>
-      <w:r>
-        <w:t>script.</w:t>
-      </w:r>
-      <w:r>
-        <w:t xml:space="preserve">  As we do not have read access to the script,</w:t>
-      </w:r>
-      <w:r>
-        <w:t xml:space="preserve"> </w:t>
-      </w:r>
-      <w:r>
-        <w:t>t</w:t>
-      </w:r>
-      <w:r>
-        <w:t>here</w:t>
-      </w:r>
-      <w:r>
-        <w:t xml:space="preserve"> </w:t>
-      </w:r>
-      <w:r>
-        <w:t>is</w:t>
-      </w:r>
-      <w:r>
-        <w:t xml:space="preserve"> </w:t>
-      </w:r>
-      <w:r>
-        <w:t>no</w:t>
-      </w:r>
-      <w:r>
-        <w:t xml:space="preserve"> </w:t>
-      </w:r>
-      <w:r>
-        <w:t>way</w:t>
-      </w:r>
-      <w:r>
-        <w:t xml:space="preserve"> to tell specifically what the parameters do</w:t>
-      </w:r>
-      <w:r>
-        <w:t>.  Consequently it is impossible</w:t>
-      </w:r>
-      <w:r>
-        <w:t xml:space="preserve"> </w:t>
-      </w:r>
-      <w:r>
-        <w:t>to</w:t>
-      </w:r>
-      <w:r>
-        <w:t xml:space="preserve"> </w:t>
-      </w:r>
-      <w:r>
-        <w:t>replace the D</w:t>
-      </w:r>
-      <w:r>
-        <w:t>elay</w:t>
-      </w:r>
-      <w:r>
-        <w:t xml:space="preserve"> </w:t>
-      </w:r>
-      <w:r>
-        <w:t>and</w:t>
-      </w:r>
-      <w:r>
-        <w:t xml:space="preserve"> </w:t>
-      </w:r>
-      <w:r>
-        <w:lastRenderedPageBreak/>
-        <w:t>R</w:t>
-      </w:r>
-      <w:r>
-        <w:t>everb</w:t>
-      </w:r>
-      <w:r>
-        <w:t xml:space="preserve"> </w:t>
-      </w:r>
-      <w:r>
-        <w:t>controls on the script-based Info page</w:t>
-      </w:r>
-      <w:r>
-        <w:t xml:space="preserve"> </w:t>
-      </w:r>
-      <w:r>
-        <w:t>with</w:t>
-      </w:r>
-      <w:r>
-        <w:t xml:space="preserve"> </w:t>
-      </w:r>
-      <w:r>
-        <w:t>macros</w:t>
-      </w:r>
-      <w:r>
-        <w:t xml:space="preserve"> </w:t>
-      </w:r>
-      <w:r>
-        <w:t>on</w:t>
-      </w:r>
-      <w:r>
-        <w:t xml:space="preserve"> </w:t>
-      </w:r>
-      <w:r>
-        <w:t>a</w:t>
-      </w:r>
-      <w:r>
-        <w:t xml:space="preserve"> </w:t>
-      </w:r>
-      <w:r>
-        <w:t>standard</w:t>
-      </w:r>
-      <w:r>
-        <w:t xml:space="preserve"> </w:t>
-      </w:r>
-      <w:r>
-        <w:t>Info</w:t>
-      </w:r>
-      <w:r>
-        <w:t xml:space="preserve"> </w:t>
-      </w:r>
-      <w:r>
-        <w:t>page.</w:t>
-      </w:r>
-    </w:p>
-    <w:p>
-      <w:pPr>
-        <w:pStyle w:val="ListBullet"/>
-      </w:pPr>
-      <w:r>
-        <w:rPr>
-          <w:b/>
-          <w:bCs/>
-        </w:rPr>
-        <w:t>Known reverb effects</w:t>
-      </w:r>
-      <w:r>
-        <w:t xml:space="preserve"> are </w:t>
-      </w:r>
-      <w:r>
-        <w:rPr>
-          <w:noProof/>
-        </w:rPr>
-        <w:t>DelayedReverb</w:t>
-      </w:r>
-      <w:r>
-        <w:t xml:space="preserve"> </w:t>
-      </w:r>
-      <w:r>
-        <w:rPr>
-          <w:noProof/>
-        </w:rPr>
-        <w:t>(</w:t>
-      </w:r>
-      <w:r>
-        <w:rPr>
-          <w:noProof/>
-        </w:rPr>
-        <w:t>PreDelay</w:t>
-      </w:r>
-      <w:r>
-        <w:t xml:space="preserve"> Verb</w:t>
-      </w:r>
-      <w:r>
-        <w:t xml:space="preserve">), Diffusion, </w:t>
-      </w:r>
-      <w:r>
-        <w:rPr>
-          <w:noProof/>
-        </w:rPr>
-        <w:t>FilteredReverb</w:t>
-      </w:r>
-      <w:r>
-        <w:t xml:space="preserve">, </w:t>
-      </w:r>
-      <w:r>
-        <w:rPr>
-          <w:noProof/>
-        </w:rPr>
-        <w:t>GateReverb</w:t>
-      </w:r>
-      <w:r>
-        <w:t xml:space="preserve">, </w:t>
-      </w:r>
-      <w:r>
-        <w:rPr>
-          <w:noProof/>
-        </w:rPr>
-        <w:t>PlainReverb</w:t>
-      </w:r>
-      <w:r>
-        <w:t xml:space="preserve">, </w:t>
-      </w:r>
-      <w:r>
-        <w:rPr>
-          <w:noProof/>
-        </w:rPr>
-        <w:t>SampledReverb</w:t>
-      </w:r>
-      <w:r>
-        <w:t xml:space="preserve"> </w:t>
-      </w:r>
-      <w:r>
-        <w:rPr>
-          <w:noProof/>
-        </w:rPr>
-        <w:t>(</w:t>
-      </w:r>
-      <w:r>
-        <w:rPr>
-          <w:noProof/>
-        </w:rPr>
-        <w:t>IReverb</w:t>
-      </w:r>
-      <w:r>
-        <w:rPr>
-          <w:noProof/>
-        </w:rPr>
-        <w:t>)</w:t>
-      </w:r>
-      <w:r>
-        <w:t xml:space="preserve"> </w:t>
-      </w:r>
-      <w:r>
-        <w:rPr>
-          <w:noProof/>
-        </w:rPr>
-        <w:t>SimpleReverb</w:t>
-      </w:r>
-      <w:r>
-        <w:t xml:space="preserve">, </w:t>
-      </w:r>
-      <w:r>
-        <w:rPr>
-          <w:noProof/>
-        </w:rPr>
-        <w:t>SparkVerb</w:t>
-      </w:r>
-      <w:r>
-        <w:t xml:space="preserve">, </w:t>
-      </w:r>
-      <w:r>
-        <w:rPr>
-          <w:noProof/>
-        </w:rPr>
-        <w:t>TapeEcho</w:t>
-      </w:r>
-      <w:r>
-        <w:t>.</w:t>
-      </w:r>
-    </w:p>
-    <w:p>
-      <w:pPr>
-        <w:pStyle w:val="ListBullet"/>
-      </w:pPr>
-      <w:r>
-        <w:t xml:space="preserve">For </w:t>
-      </w:r>
-      <w:r>
-        <w:rPr>
-          <w:b/>
-          <w:bCs/>
-        </w:rPr>
-        <w:t>known delay effects</w:t>
-      </w:r>
-      <w:r>
-        <w:t xml:space="preserve">, see </w:t>
-      </w:r>
-      <w:r>
-        <w:rPr>
-          <w:b/>
-          <w:bCs/>
-          <w:noProof/>
-        </w:rPr>
-        <w:t>RemoveDelayEffectsAndMacros</w:t>
-      </w:r>
-      <w:r>
-        <w:t>.</w:t>
-      </w:r>
-    </w:p>
-    <w:p/>
-    <w:p>
-      <w:r>
-        <w:t>M</w:t>
-      </w:r>
-      <w:r>
-        <w:t>aximum</w:t>
-      </w:r>
-      <w:r>
-        <w:t xml:space="preserve"> </w:t>
-      </w:r>
-      <w:r>
-        <w:t>attack</w:t>
-      </w:r>
-      <w:r>
-        <w:t xml:space="preserve"> </w:t>
-      </w:r>
-      <w:r>
-        <w:t>seconds,</w:t>
-      </w:r>
-      <w:r>
-        <w:t xml:space="preserve"> </w:t>
-      </w:r>
-      <w:r>
-        <w:t>maximum</w:t>
-      </w:r>
-      <w:r>
-        <w:t xml:space="preserve"> </w:t>
-      </w:r>
-      <w:r>
-        <w:t>delay</w:t>
-      </w:r>
-      <w:r>
-        <w:t xml:space="preserve"> </w:t>
-      </w:r>
-      <w:r>
-        <w:t>seconds</w:t>
-      </w:r>
-      <w:r>
-        <w:t xml:space="preserve"> </w:t>
-      </w:r>
-      <w:r>
-        <w:t>and</w:t>
-      </w:r>
-      <w:r>
-        <w:t xml:space="preserve"> </w:t>
-      </w:r>
-      <w:r>
-        <w:t>maximum</w:t>
-      </w:r>
-      <w:r>
-        <w:t xml:space="preserve"> </w:t>
-      </w:r>
-      <w:r>
-        <w:t>release</w:t>
-      </w:r>
-      <w:r>
-        <w:t xml:space="preserve"> </w:t>
-      </w:r>
-      <w:r>
-        <w:t>seconds</w:t>
-      </w:r>
-      <w:r>
-        <w:t xml:space="preserve"> are i</w:t>
-      </w:r>
-      <w:r>
-        <w:t>nitialise</w:t>
-      </w:r>
-      <w:r>
-        <w:t>d</w:t>
-      </w:r>
-      <w:r>
-        <w:t xml:space="preserve"> </w:t>
-      </w:r>
-      <w:r>
-        <w:t>to</w:t>
-      </w:r>
-      <w:r>
-        <w:t xml:space="preserve"> </w:t>
-      </w:r>
-      <w:r>
-        <w:t>values</w:t>
-      </w:r>
-      <w:r>
-        <w:t xml:space="preserve"> </w:t>
-      </w:r>
-      <w:r>
-        <w:t>specified</w:t>
-      </w:r>
-      <w:r>
-        <w:t xml:space="preserve"> </w:t>
-      </w:r>
-      <w:r>
-        <w:t>on</w:t>
-      </w:r>
-      <w:r>
-        <w:t xml:space="preserve"> </w:t>
-      </w:r>
-      <w:r>
-        <w:t>the</w:t>
-      </w:r>
-      <w:r>
-        <w:t xml:space="preserve"> </w:t>
-      </w:r>
-      <w:r>
-        <w:t>Sound</w:t>
-      </w:r>
-      <w:r>
-        <w:t xml:space="preserve"> </w:t>
-      </w:r>
-      <w:r>
-        <w:t>Bank-Specific</w:t>
-      </w:r>
-      <w:r>
-        <w:t xml:space="preserve"> </w:t>
-      </w:r>
-      <w:r>
-        <w:t>page.</w:t>
-      </w:r>
-    </w:p>
-    <w:p/>
-    <w:p>
-      <w:r>
-        <w:t>A</w:t>
-      </w:r>
-      <w:r>
-        <w:t>ttack</w:t>
-      </w:r>
-      <w:r>
-        <w:t xml:space="preserve"> </w:t>
-      </w:r>
-      <w:r>
-        <w:t>seconds</w:t>
-      </w:r>
-      <w:r>
-        <w:t xml:space="preserve"> </w:t>
-      </w:r>
-      <w:r>
-        <w:t>and</w:t>
-      </w:r>
-      <w:r>
-        <w:t xml:space="preserve"> </w:t>
-      </w:r>
-      <w:r>
-        <w:t>release</w:t>
-      </w:r>
-      <w:r>
-        <w:t xml:space="preserve"> </w:t>
-      </w:r>
-      <w:r>
-        <w:t>seconds</w:t>
-      </w:r>
-      <w:r>
-        <w:t xml:space="preserve"> are</w:t>
-      </w:r>
-      <w:r>
-        <w:t xml:space="preserve"> </w:t>
-      </w:r>
-      <w:r>
-        <w:rPr>
-          <w:i/>
-          <w:iCs/>
-        </w:rPr>
-        <w:t>o</w:t>
-      </w:r>
-      <w:r>
-        <w:rPr>
-          <w:i/>
-          <w:iCs/>
-        </w:rPr>
-        <w:t>ptionally</w:t>
-      </w:r>
-      <w:r>
-        <w:t xml:space="preserve"> </w:t>
-      </w:r>
-      <w:r>
-        <w:t>initialise</w:t>
-      </w:r>
-      <w:r>
-        <w:t>d</w:t>
-      </w:r>
-      <w:r>
-        <w:t xml:space="preserve"> </w:t>
-      </w:r>
-      <w:r>
-        <w:t>to</w:t>
-      </w:r>
-      <w:r>
-        <w:t xml:space="preserve"> </w:t>
-      </w:r>
-      <w:r>
-        <w:t>values</w:t>
-      </w:r>
-      <w:r>
-        <w:t xml:space="preserve"> </w:t>
-      </w:r>
-      <w:r>
-        <w:t>specified</w:t>
-      </w:r>
-      <w:r>
-        <w:t xml:space="preserve"> </w:t>
-      </w:r>
-      <w:r>
-        <w:t xml:space="preserve">on </w:t>
-      </w:r>
-      <w:r>
-        <w:t>the</w:t>
-      </w:r>
-      <w:r>
-        <w:t xml:space="preserve"> </w:t>
-      </w:r>
-      <w:r>
-        <w:t>Sound</w:t>
-      </w:r>
-      <w:r>
-        <w:t xml:space="preserve"> </w:t>
-      </w:r>
-      <w:r>
-        <w:t>Bank-Specific</w:t>
-      </w:r>
-      <w:r>
-        <w:t xml:space="preserve"> </w:t>
-      </w:r>
-      <w:r>
-        <w:t>page.</w:t>
-      </w:r>
-    </w:p>
-    <w:p/>
-    <w:p>
-      <w:pPr>
-        <w:pStyle w:val="Heading3"/>
-      </w:pPr>
-      <w:bookmarkStart w:id="15" w:name="_Toc171336716"/>
-      <w:r>
-        <w:t>Script s</w:t>
-      </w:r>
-      <w:r>
-        <w:t>etup for Organic Pads</w:t>
-      </w:r>
-      <w:bookmarkEnd w:id="15"/>
-    </w:p>
-    <w:p/>
-    <w:p>
-      <w:r>
-        <w:t xml:space="preserve">In order for the envelope macros Attack, Decay, Sustain and Release to </w:t>
-      </w:r>
-      <w:r>
-        <w:t>control the DAHDSR modulator</w:t>
-      </w:r>
-      <w:r>
-        <w:t xml:space="preserve"> in the absence of the GUI script processor, a dedicated non-GUI script processor is added to each Organic</w:t>
-      </w:r>
-      <w:r>
-        <w:t xml:space="preserve"> Pads program</w:t>
-      </w:r>
-      <w:r>
-        <w:t>.</w:t>
-      </w:r>
-      <w:r>
-        <w:t xml:space="preserve">  You need to make the new </w:t>
-      </w:r>
-      <w:r>
-        <w:t>script processor</w:t>
-      </w:r>
-      <w:r>
-        <w:t>'s script accessible to it</w:t>
+        <w:t xml:space="preserve">  You need to make the new script processor's script accessible to it</w:t>
       </w:r>
       <w:r>
         <w:t>.</w:t>
@@ -11285,22 +11250,49 @@
         <w:t>Controller.lua</w:t>
       </w:r>
       <w:r>
+        <w:t>' is the stub script</w:t>
+      </w:r>
+      <w:r>
+        <w:t xml:space="preserve"> embedded in the</w:t>
+      </w:r>
+      <w:r>
+        <w:t xml:space="preserve"> Falcon</w:t>
+      </w:r>
+      <w:r>
+        <w:t xml:space="preserve"> program file</w:t>
+      </w:r>
+      <w:r>
+        <w:t xml:space="preserve">, while </w:t>
+      </w:r>
+      <w:r>
+        <w:rPr>
+          <w:noProof/>
+        </w:rPr>
         <w:t>'</w:t>
       </w:r>
       <w:r>
-        <w:t xml:space="preserve"> is the stub script</w:t>
-      </w:r>
-      <w:r>
-        <w:t xml:space="preserve"> embedded in the</w:t>
-      </w:r>
-      <w:r>
-        <w:t xml:space="preserve"> Falcon</w:t>
-      </w:r>
-      <w:r>
-        <w:t xml:space="preserve"> program file</w:t>
-      </w:r>
-      <w:r>
-        <w:t xml:space="preserve">, while </w:t>
+        <w:rPr>
+          <w:noProof/>
+        </w:rPr>
+        <w:t>DahdsrController</w:t>
+      </w:r>
+      <w:r>
+        <w:rPr>
+          <w:noProof/>
+        </w:rPr>
+        <w:t>\</w:t>
+      </w:r>
+      <w:r>
+        <w:rPr>
+          <w:noProof/>
+        </w:rPr>
+        <w:t>DahdsrController</w:t>
+      </w:r>
+      <w:r>
+        <w:rPr>
+          <w:noProof/>
+        </w:rPr>
+        <w:t>.lua</w:t>
       </w:r>
       <w:r>
         <w:rPr>
@@ -11312,36 +11304,6 @@
         <w:rPr>
           <w:noProof/>
         </w:rPr>
-        <w:t>DahdsrController</w:t>
-      </w:r>
-      <w:r>
-        <w:rPr>
-          <w:noProof/>
-        </w:rPr>
-        <w:t>\</w:t>
-      </w:r>
-      <w:r>
-        <w:rPr>
-          <w:noProof/>
-        </w:rPr>
-        <w:t>DahdsrController</w:t>
-      </w:r>
-      <w:r>
-        <w:rPr>
-          <w:noProof/>
-        </w:rPr>
-        <w:t>.lua</w:t>
-      </w:r>
-      <w:r>
-        <w:rPr>
-          <w:noProof/>
-        </w:rPr>
-        <w:t>'</w:t>
-      </w:r>
-      <w:r>
-        <w:rPr>
-          <w:noProof/>
-        </w:rPr>
         <w:t xml:space="preserve"> is the main script</w:t>
       </w:r>
       <w:r>
@@ -11390,19 +11352,7 @@
         <w:rPr>
           <w:noProof/>
         </w:rPr>
-        <w:t>in other Falcon programs than just those</w:t>
-      </w:r>
-      <w:r>
-        <w:rPr>
-          <w:noProof/>
-        </w:rPr>
-        <w:t xml:space="preserve"> in the Organic Pads sound bank</w:t>
-      </w:r>
-      <w:r>
-        <w:rPr>
-          <w:noProof/>
-        </w:rPr>
-        <w:t xml:space="preserve"> that are modified by </w:t>
+        <w:t xml:space="preserve">in other Falcon programs than just those in the Organic Pads sound bank that are modified by </w:t>
       </w:r>
       <w:r>
         <w:rPr>
@@ -14846,10 +14796,7 @@
         <w:t xml:space="preserve"> </w:t>
       </w:r>
       <w:r>
-        <w:t>number</w:t>
-      </w:r>
-      <w:r>
-        <w:t xml:space="preserve"> is</w:t>
+        <w:t>number is</w:t>
       </w:r>
       <w:r>
         <w:t xml:space="preserve"> </w:t>

</xml_diff>

<commit_message>
Fixed CC No grid column header sizes. App-level TextBlock.editHeader Style.
</commit_message>
<xml_diff>
--- a/Documentation/Falcon Programmer Manual v1.0.docx
+++ b/Documentation/Falcon Programmer Manual v1.0.docx
@@ -4393,10 +4393,10 @@
           <w:noProof/>
         </w:rPr>
         <w:drawing>
-          <wp:inline distT="0" distB="0" distL="0" distR="0" wp14:anchorId="691B993A" wp14:editId="0E23EEC5">
-            <wp:extent cx="1799573" cy="859256"/>
-            <wp:effectExtent l="0" t="0" r="0" b="0"/>
-            <wp:docPr id="2044549990" name="Midi for Macros Focus First Grid Cell.png" descr="Midi for Macros Focus First Grid Cell"/>
+          <wp:inline distT="0" distB="0" distL="0" distR="0" wp14:anchorId="68D7FA7F" wp14:editId="51BE3640">
+            <wp:extent cx="1833216" cy="889000"/>
+            <wp:effectExtent l="0" t="0" r="0" b="6350"/>
+            <wp:docPr id="1049889015" name="Picture 2" descr="Midi for Macros Focus First Grid Cell"/>
             <wp:cNvGraphicFramePr>
               <a:graphicFrameLocks xmlns:a="http://schemas.openxmlformats.org/drawingml/2006/main" noChangeAspect="1"/>
             </wp:cNvGraphicFramePr>
@@ -4404,11 +4404,17 @@
               <a:graphicData uri="http://schemas.openxmlformats.org/drawingml/2006/picture">
                 <pic:pic xmlns:pic="http://schemas.openxmlformats.org/drawingml/2006/picture">
                   <pic:nvPicPr>
-                    <pic:cNvPr id="2044549990" name="Midi for Macros Focus First Grid Cell.png" descr="Midi for Macros Focus First Grid Cell"/>
+                    <pic:cNvPr id="1049889015" name="Picture 2" descr="Midi for Macros Focus First Grid Cell"/>
                     <pic:cNvPicPr/>
                   </pic:nvPicPr>
                   <pic:blipFill>
-                    <a:blip r:link="rId35"/>
+                    <a:blip r:embed="rId35">
+                      <a:extLst>
+                        <a:ext uri="{28A0092B-C50C-407E-A947-70E740481C1C}">
+                          <a14:useLocalDpi xmlns:a14="http://schemas.microsoft.com/office/drawing/2010/main" val="0"/>
+                        </a:ext>
+                      </a:extLst>
+                    </a:blip>
                     <a:stretch>
                       <a:fillRect/>
                     </a:stretch>
@@ -4416,7 +4422,7 @@
                   <pic:spPr>
                     <a:xfrm>
                       <a:off x="0" y="0"/>
-                      <a:ext cx="1844173" cy="880552"/>
+                      <a:ext cx="1844960" cy="894695"/>
                     </a:xfrm>
                     <a:prstGeom prst="rect">
                       <a:avLst/>
@@ -5223,10 +5229,10 @@
           <w:noProof/>
         </w:rPr>
         <w:drawing>
-          <wp:inline distT="0" distB="0" distL="0" distR="0" wp14:anchorId="42795978" wp14:editId="73D3F0EF">
-            <wp:extent cx="2701999" cy="1903957"/>
-            <wp:effectExtent l="0" t="0" r="3175" b="1270"/>
-            <wp:docPr id="329518971" name="MIDI for Macros CC Number Ranges.png" descr="MIDI for Macros CC Number Ranges"/>
+          <wp:inline distT="0" distB="0" distL="0" distR="0" wp14:anchorId="423351AF" wp14:editId="75BA9298">
+            <wp:extent cx="2805747" cy="1686839"/>
+            <wp:effectExtent l="0" t="0" r="0" b="8890"/>
+            <wp:docPr id="2146449791" name="Picture 1" descr="MIDI for Macros CC Number Ranges"/>
             <wp:cNvGraphicFramePr>
               <a:graphicFrameLocks xmlns:a="http://schemas.openxmlformats.org/drawingml/2006/main" noChangeAspect="1"/>
             </wp:cNvGraphicFramePr>
@@ -5234,11 +5240,17 @@
               <a:graphicData uri="http://schemas.openxmlformats.org/drawingml/2006/picture">
                 <pic:pic xmlns:pic="http://schemas.openxmlformats.org/drawingml/2006/picture">
                   <pic:nvPicPr>
-                    <pic:cNvPr id="329518971" name="MIDI for Macros CC Number Ranges.png" descr="MIDI for Macros CC Number Ranges"/>
+                    <pic:cNvPr id="2146449791" name="Picture 1" descr="MIDI for Macros CC Number Ranges"/>
                     <pic:cNvPicPr/>
                   </pic:nvPicPr>
                   <pic:blipFill>
-                    <a:blip r:link="rId42"/>
+                    <a:blip r:embed="rId42">
+                      <a:extLst>
+                        <a:ext uri="{28A0092B-C50C-407E-A947-70E740481C1C}">
+                          <a14:useLocalDpi xmlns:a14="http://schemas.microsoft.com/office/drawing/2010/main" val="0"/>
+                        </a:ext>
+                      </a:extLst>
+                    </a:blip>
                     <a:stretch>
                       <a:fillRect/>
                     </a:stretch>
@@ -5246,7 +5258,7 @@
                   <pic:spPr>
                     <a:xfrm>
                       <a:off x="0" y="0"/>
-                      <a:ext cx="2741284" cy="1931639"/>
+                      <a:ext cx="2822852" cy="1697123"/>
                     </a:xfrm>
                     <a:prstGeom prst="rect">
                       <a:avLst/>
@@ -12540,7 +12552,13 @@
         <w:t>clicked.</w:t>
       </w:r>
       <w:r>
-        <w:t xml:space="preserve">  For screenshots of the path line in the description, see </w:t>
+        <w:t xml:space="preserve">  For screenshots of</w:t>
+      </w:r>
+      <w:r>
+        <w:t xml:space="preserve"> how to view</w:t>
+      </w:r>
+      <w:r>
+        <w:t xml:space="preserve"> the path line in the description, see </w:t>
       </w:r>
       <w:hyperlink w:anchor="_Getting_started" w:history="1">
         <w:r>

</xml_diff>